<commit_message>
Finalização da introdução, concorrentes de mercado e cronograma
</commit_message>
<xml_diff>
--- a/docs/br/cnr/docsanalise/Visao de Projeto - Oficina Mecanica.docx
+++ b/docs/br/cnr/docsanalise/Visao de Projeto - Oficina Mecanica.docx
@@ -28,11 +28,21 @@
         <w:pStyle w:val="Ttulo"/>
         <w:jc w:val="right"/>
       </w:pPr>
-      <w:fldSimple w:instr=" TITLE  \* MERGEFORMAT ">
-        <w:r>
-          <w:t>Visão de Projeto</w:t>
-        </w:r>
-      </w:fldSimple>
+      <w:r>
+        <w:fldChar w:fldCharType="begin"/>
+      </w:r>
+      <w:r>
+        <w:instrText xml:space="preserve"> TITLE  \* MERGEFORMAT </w:instrText>
+      </w:r>
+      <w:r>
+        <w:fldChar w:fldCharType="separate"/>
+      </w:r>
+      <w:r>
+        <w:t>Visão de Projeto</w:t>
+      </w:r>
+      <w:r>
+        <w:fldChar w:fldCharType="end"/>
+      </w:r>
     </w:p>
     <w:p>
       <w:pPr>
@@ -108,6 +118,9 @@
         <w:gridCol w:w="2304"/>
       </w:tblGrid>
       <w:tr>
+        <w:trPr>
+          <w:trHeight w:val="227"/>
+        </w:trPr>
         <w:tc>
           <w:tcPr>
             <w:tcW w:w="2304" w:type="dxa"/>
@@ -214,6 +227,9 @@
         </w:tc>
       </w:tr>
       <w:tr>
+        <w:trPr>
+          <w:trHeight w:val="227"/>
+        </w:trPr>
         <w:tc>
           <w:tcPr>
             <w:tcW w:w="2304" w:type="dxa"/>
@@ -223,10 +239,12 @@
               <w:bottom w:val="single" w:sz="6" w:space="0" w:color="auto"/>
               <w:right w:val="single" w:sz="6" w:space="0" w:color="auto"/>
             </w:tcBorders>
+            <w:vAlign w:val="center"/>
           </w:tcPr>
           <w:p>
             <w:pPr>
               <w:pStyle w:val="SemEspaamento"/>
+              <w:jc w:val="center"/>
             </w:pPr>
             <w:r>
               <w:t>26/05/2015</w:t>
@@ -242,10 +260,12 @@
               <w:bottom w:val="single" w:sz="6" w:space="0" w:color="auto"/>
               <w:right w:val="single" w:sz="6" w:space="0" w:color="auto"/>
             </w:tcBorders>
+            <w:vAlign w:val="center"/>
           </w:tcPr>
           <w:p>
             <w:pPr>
               <w:pStyle w:val="SemEspaamento"/>
+              <w:jc w:val="center"/>
             </w:pPr>
             <w:r>
               <w:t>1.0</w:t>
@@ -261,10 +281,12 @@
               <w:bottom w:val="single" w:sz="6" w:space="0" w:color="auto"/>
               <w:right w:val="single" w:sz="6" w:space="0" w:color="auto"/>
             </w:tcBorders>
+            <w:vAlign w:val="center"/>
           </w:tcPr>
           <w:p>
             <w:pPr>
               <w:pStyle w:val="SemEspaamento"/>
+              <w:jc w:val="center"/>
             </w:pPr>
             <w:r>
               <w:t>Versão Inicial</w:t>
@@ -280,18 +302,24 @@
               <w:bottom w:val="single" w:sz="6" w:space="0" w:color="auto"/>
               <w:right w:val="single" w:sz="6" w:space="0" w:color="auto"/>
             </w:tcBorders>
+            <w:vAlign w:val="center"/>
           </w:tcPr>
           <w:p>
             <w:pPr>
               <w:pStyle w:val="Tabletext"/>
+              <w:jc w:val="center"/>
               <w:rPr>
                 <w:rFonts w:ascii="Calibri" w:hAnsi="Calibri"/>
+                <w:sz w:val="20"/>
               </w:rPr>
             </w:pPr>
           </w:p>
         </w:tc>
       </w:tr>
       <w:tr>
+        <w:trPr>
+          <w:trHeight w:val="227"/>
+        </w:trPr>
         <w:tc>
           <w:tcPr>
             <w:tcW w:w="2304" w:type="dxa"/>
@@ -307,6 +335,7 @@
               <w:pStyle w:val="Tabletext"/>
               <w:rPr>
                 <w:rFonts w:ascii="Calibri" w:hAnsi="Calibri"/>
+                <w:sz w:val="22"/>
               </w:rPr>
             </w:pPr>
           </w:p>
@@ -326,6 +355,7 @@
               <w:pStyle w:val="Tabletext"/>
               <w:rPr>
                 <w:rFonts w:ascii="Calibri" w:hAnsi="Calibri"/>
+                <w:sz w:val="22"/>
               </w:rPr>
             </w:pPr>
           </w:p>
@@ -345,6 +375,7 @@
               <w:pStyle w:val="Tabletext"/>
               <w:rPr>
                 <w:rFonts w:ascii="Calibri" w:hAnsi="Calibri"/>
+                <w:sz w:val="22"/>
               </w:rPr>
             </w:pPr>
           </w:p>
@@ -364,12 +395,16 @@
               <w:pStyle w:val="Tabletext"/>
               <w:rPr>
                 <w:rFonts w:ascii="Calibri" w:hAnsi="Calibri"/>
+                <w:sz w:val="22"/>
               </w:rPr>
             </w:pPr>
           </w:p>
         </w:tc>
       </w:tr>
       <w:tr>
+        <w:trPr>
+          <w:trHeight w:val="227"/>
+        </w:trPr>
         <w:tc>
           <w:tcPr>
             <w:tcW w:w="2304" w:type="dxa"/>
@@ -385,6 +420,7 @@
               <w:pStyle w:val="Tabletext"/>
               <w:rPr>
                 <w:rFonts w:ascii="Calibri" w:hAnsi="Calibri"/>
+                <w:sz w:val="22"/>
               </w:rPr>
             </w:pPr>
           </w:p>
@@ -404,6 +440,7 @@
               <w:pStyle w:val="Tabletext"/>
               <w:rPr>
                 <w:rFonts w:ascii="Calibri" w:hAnsi="Calibri"/>
+                <w:sz w:val="22"/>
               </w:rPr>
             </w:pPr>
           </w:p>
@@ -423,6 +460,7 @@
               <w:pStyle w:val="Tabletext"/>
               <w:rPr>
                 <w:rFonts w:ascii="Calibri" w:hAnsi="Calibri"/>
+                <w:sz w:val="22"/>
               </w:rPr>
             </w:pPr>
           </w:p>
@@ -442,12 +480,16 @@
               <w:pStyle w:val="Tabletext"/>
               <w:rPr>
                 <w:rFonts w:ascii="Calibri" w:hAnsi="Calibri"/>
+                <w:sz w:val="22"/>
               </w:rPr>
             </w:pPr>
           </w:p>
         </w:tc>
       </w:tr>
       <w:tr>
+        <w:trPr>
+          <w:trHeight w:val="227"/>
+        </w:trPr>
         <w:tc>
           <w:tcPr>
             <w:tcW w:w="2304" w:type="dxa"/>
@@ -463,6 +505,7 @@
               <w:pStyle w:val="Tabletext"/>
               <w:rPr>
                 <w:rFonts w:ascii="Calibri" w:hAnsi="Calibri"/>
+                <w:sz w:val="22"/>
               </w:rPr>
             </w:pPr>
           </w:p>
@@ -482,6 +525,7 @@
               <w:pStyle w:val="Tabletext"/>
               <w:rPr>
                 <w:rFonts w:ascii="Calibri" w:hAnsi="Calibri"/>
+                <w:sz w:val="22"/>
               </w:rPr>
             </w:pPr>
           </w:p>
@@ -501,6 +545,7 @@
               <w:pStyle w:val="Tabletext"/>
               <w:rPr>
                 <w:rFonts w:ascii="Calibri" w:hAnsi="Calibri"/>
+                <w:sz w:val="22"/>
               </w:rPr>
             </w:pPr>
           </w:p>
@@ -520,6 +565,7 @@
               <w:pStyle w:val="Tabletext"/>
               <w:rPr>
                 <w:rFonts w:ascii="Calibri" w:hAnsi="Calibri"/>
+                <w:sz w:val="22"/>
               </w:rPr>
             </w:pPr>
           </w:p>
@@ -575,6 +621,8 @@
         </w:rPr>
         <w:fldChar w:fldCharType="separate"/>
       </w:r>
+      <w:bookmarkStart w:id="0" w:name="_GoBack"/>
+      <w:bookmarkEnd w:id="0"/>
       <w:r>
         <w:rPr>
           <w:noProof/>
@@ -614,7 +662,7 @@
         <w:rPr>
           <w:noProof/>
         </w:rPr>
-        <w:instrText xml:space="preserve"> PAGEREF _Toc421569167 \h </w:instrText>
+        <w:instrText xml:space="preserve"> PAGEREF _Toc421740578 \h </w:instrText>
       </w:r>
       <w:r>
         <w:rPr>
@@ -696,7 +744,7 @@
         <w:rPr>
           <w:noProof/>
         </w:rPr>
-        <w:instrText xml:space="preserve"> PAGEREF _Toc421569168 \h </w:instrText>
+        <w:instrText xml:space="preserve"> PAGEREF _Toc421740579 \h </w:instrText>
       </w:r>
       <w:r>
         <w:rPr>
@@ -778,7 +826,7 @@
         <w:rPr>
           <w:noProof/>
         </w:rPr>
-        <w:instrText xml:space="preserve"> PAGEREF _Toc421569169 \h </w:instrText>
+        <w:instrText xml:space="preserve"> PAGEREF _Toc421740580 \h </w:instrText>
       </w:r>
       <w:r>
         <w:rPr>
@@ -860,7 +908,7 @@
         <w:rPr>
           <w:noProof/>
         </w:rPr>
-        <w:instrText xml:space="preserve"> PAGEREF _Toc421569170 \h </w:instrText>
+        <w:instrText xml:space="preserve"> PAGEREF _Toc421740581 \h </w:instrText>
       </w:r>
       <w:r>
         <w:rPr>
@@ -937,7 +985,7 @@
         <w:rPr>
           <w:noProof/>
         </w:rPr>
-        <w:instrText xml:space="preserve"> PAGEREF _Toc421569171 \h </w:instrText>
+        <w:instrText xml:space="preserve"> PAGEREF _Toc421740582 \h </w:instrText>
       </w:r>
       <w:r>
         <w:rPr>
@@ -954,7 +1002,7 @@
         <w:rPr>
           <w:noProof/>
         </w:rPr>
-        <w:t>5</w:t>
+        <w:t>6</w:t>
       </w:r>
       <w:r>
         <w:rPr>
@@ -1014,7 +1062,7 @@
         <w:rPr>
           <w:noProof/>
         </w:rPr>
-        <w:instrText xml:space="preserve"> PAGEREF _Toc421569172 \h </w:instrText>
+        <w:instrText xml:space="preserve"> PAGEREF _Toc421740583 \h </w:instrText>
       </w:r>
       <w:r>
         <w:rPr>
@@ -1031,7 +1079,7 @@
         <w:rPr>
           <w:noProof/>
         </w:rPr>
-        <w:t>6</w:t>
+        <w:t>7</w:t>
       </w:r>
       <w:r>
         <w:rPr>
@@ -1091,7 +1139,7 @@
         <w:rPr>
           <w:noProof/>
         </w:rPr>
-        <w:instrText xml:space="preserve"> PAGEREF _Toc421569173 \h </w:instrText>
+        <w:instrText xml:space="preserve"> PAGEREF _Toc421740584 \h </w:instrText>
       </w:r>
       <w:r>
         <w:rPr>
@@ -1108,7 +1156,7 @@
         <w:rPr>
           <w:noProof/>
         </w:rPr>
-        <w:t>7</w:t>
+        <w:t>8</w:t>
       </w:r>
       <w:r>
         <w:rPr>
@@ -1168,7 +1216,7 @@
         <w:rPr>
           <w:noProof/>
         </w:rPr>
-        <w:instrText xml:space="preserve"> PAGEREF _Toc421569174 \h </w:instrText>
+        <w:instrText xml:space="preserve"> PAGEREF _Toc421740585 \h </w:instrText>
       </w:r>
       <w:r>
         <w:rPr>
@@ -1185,7 +1233,7 @@
         <w:rPr>
           <w:noProof/>
         </w:rPr>
-        <w:t>8</w:t>
+        <w:t>9</w:t>
       </w:r>
       <w:r>
         <w:rPr>
@@ -1247,7 +1295,7 @@
         <w:rPr>
           <w:noProof/>
         </w:rPr>
-        <w:instrText xml:space="preserve"> PAGEREF _Toc421569175 \h </w:instrText>
+        <w:instrText xml:space="preserve"> PAGEREF _Toc421740586 \h </w:instrText>
       </w:r>
       <w:r>
         <w:rPr>
@@ -1264,7 +1312,7 @@
         <w:rPr>
           <w:noProof/>
         </w:rPr>
-        <w:t>16</w:t>
+        <w:t>17</w:t>
       </w:r>
       <w:r>
         <w:rPr>
@@ -1311,7 +1359,7 @@
           <w:caps/>
           <w:noProof/>
         </w:rPr>
-        <w:t>&lt;Nome da Alternativa 1&gt;</w:t>
+        <w:t>CNR SISTEMAS</w:t>
       </w:r>
       <w:r>
         <w:rPr>
@@ -1329,7 +1377,7 @@
         <w:rPr>
           <w:noProof/>
         </w:rPr>
-        <w:instrText xml:space="preserve"> PAGEREF _Toc421569176 \h </w:instrText>
+        <w:instrText xml:space="preserve"> PAGEREF _Toc421740587 \h </w:instrText>
       </w:r>
       <w:r>
         <w:rPr>
@@ -1346,7 +1394,7 @@
         <w:rPr>
           <w:noProof/>
         </w:rPr>
-        <w:t>16</w:t>
+        <w:t>17</w:t>
       </w:r>
       <w:r>
         <w:rPr>
@@ -1357,7 +1405,10 @@
     </w:p>
     <w:p>
       <w:pPr>
-        <w:pStyle w:val="Sumrio1"/>
+        <w:pStyle w:val="Sumrio2"/>
+        <w:tabs>
+          <w:tab w:val="left" w:pos="1200"/>
+        </w:tabs>
         <w:rPr>
           <w:rFonts w:asciiTheme="minorHAnsi" w:eastAsiaTheme="minorEastAsia" w:hAnsiTheme="minorHAnsi" w:cstheme="minorBidi"/>
           <w:noProof/>
@@ -1369,9 +1420,10 @@
       </w:pPr>
       <w:r>
         <w:rPr>
-          <w:noProof/>
-        </w:rPr>
-        <w:t>7.</w:t>
+          <w:caps/>
+          <w:noProof/>
+        </w:rPr>
+        <w:t>6.2.</w:t>
       </w:r>
       <w:r>
         <w:rPr>
@@ -1386,9 +1438,10 @@
       </w:r>
       <w:r>
         <w:rPr>
-          <w:noProof/>
-        </w:rPr>
-        <w:t>ALTERNATIVA RECOMENDADA</w:t>
+          <w:caps/>
+          <w:noProof/>
+        </w:rPr>
+        <w:t>Oficina MECÂNICA</w:t>
       </w:r>
       <w:r>
         <w:rPr>
@@ -1406,7 +1459,7 @@
         <w:rPr>
           <w:noProof/>
         </w:rPr>
-        <w:instrText xml:space="preserve"> PAGEREF _Toc421569177 \h </w:instrText>
+        <w:instrText xml:space="preserve"> PAGEREF _Toc421740588 \h </w:instrText>
       </w:r>
       <w:r>
         <w:rPr>
@@ -1452,7 +1505,7 @@
           <w:caps/>
           <w:noProof/>
         </w:rPr>
-        <w:t>7.1.</w:t>
+        <w:t>6.3.</w:t>
       </w:r>
       <w:r>
         <w:rPr>
@@ -1470,7 +1523,7 @@
           <w:caps/>
           <w:noProof/>
         </w:rPr>
-        <w:t>Benefícios</w:t>
+        <w:t>SHOficina</w:t>
       </w:r>
       <w:r>
         <w:rPr>
@@ -1488,7 +1541,7 @@
         <w:rPr>
           <w:noProof/>
         </w:rPr>
-        <w:instrText xml:space="preserve"> PAGEREF _Toc421569178 \h </w:instrText>
+        <w:instrText xml:space="preserve"> PAGEREF _Toc421740589 \h </w:instrText>
       </w:r>
       <w:r>
         <w:rPr>
@@ -1506,6 +1559,83 @@
           <w:noProof/>
         </w:rPr>
         <w:t>17</w:t>
+      </w:r>
+      <w:r>
+        <w:rPr>
+          <w:noProof/>
+        </w:rPr>
+        <w:fldChar w:fldCharType="end"/>
+      </w:r>
+    </w:p>
+    <w:p>
+      <w:pPr>
+        <w:pStyle w:val="Sumrio1"/>
+        <w:rPr>
+          <w:rFonts w:asciiTheme="minorHAnsi" w:eastAsiaTheme="minorEastAsia" w:hAnsiTheme="minorHAnsi" w:cstheme="minorBidi"/>
+          <w:noProof/>
+          <w:snapToGrid/>
+          <w:sz w:val="22"/>
+          <w:szCs w:val="22"/>
+          <w:lang w:eastAsia="pt-BR"/>
+        </w:rPr>
+      </w:pPr>
+      <w:r>
+        <w:rPr>
+          <w:noProof/>
+        </w:rPr>
+        <w:t>7.</w:t>
+      </w:r>
+      <w:r>
+        <w:rPr>
+          <w:rFonts w:asciiTheme="minorHAnsi" w:eastAsiaTheme="minorEastAsia" w:hAnsiTheme="minorHAnsi" w:cstheme="minorBidi"/>
+          <w:noProof/>
+          <w:snapToGrid/>
+          <w:sz w:val="22"/>
+          <w:szCs w:val="22"/>
+          <w:lang w:eastAsia="pt-BR"/>
+        </w:rPr>
+        <w:tab/>
+      </w:r>
+      <w:r>
+        <w:rPr>
+          <w:noProof/>
+        </w:rPr>
+        <w:t>ALTERNATIVA RECOMENDADA</w:t>
+      </w:r>
+      <w:r>
+        <w:rPr>
+          <w:noProof/>
+        </w:rPr>
+        <w:tab/>
+      </w:r>
+      <w:r>
+        <w:rPr>
+          <w:noProof/>
+        </w:rPr>
+        <w:fldChar w:fldCharType="begin"/>
+      </w:r>
+      <w:r>
+        <w:rPr>
+          <w:noProof/>
+        </w:rPr>
+        <w:instrText xml:space="preserve"> PAGEREF _Toc421740590 \h </w:instrText>
+      </w:r>
+      <w:r>
+        <w:rPr>
+          <w:noProof/>
+        </w:rPr>
+      </w:r>
+      <w:r>
+        <w:rPr>
+          <w:noProof/>
+        </w:rPr>
+        <w:fldChar w:fldCharType="separate"/>
+      </w:r>
+      <w:r>
+        <w:rPr>
+          <w:noProof/>
+        </w:rPr>
+        <w:t>18</w:t>
       </w:r>
       <w:r>
         <w:rPr>
@@ -1534,7 +1664,7 @@
           <w:caps/>
           <w:noProof/>
         </w:rPr>
-        <w:t>7.2.</w:t>
+        <w:t>7.1.</w:t>
       </w:r>
       <w:r>
         <w:rPr>
@@ -1552,7 +1682,7 @@
           <w:caps/>
           <w:noProof/>
         </w:rPr>
-        <w:t>Custos</w:t>
+        <w:t>Benefícios</w:t>
       </w:r>
       <w:r>
         <w:rPr>
@@ -1570,7 +1700,7 @@
         <w:rPr>
           <w:noProof/>
         </w:rPr>
-        <w:instrText xml:space="preserve"> PAGEREF _Toc421569179 \h </w:instrText>
+        <w:instrText xml:space="preserve"> PAGEREF _Toc421740591 \h </w:instrText>
       </w:r>
       <w:r>
         <w:rPr>
@@ -1587,7 +1717,7 @@
         <w:rPr>
           <w:noProof/>
         </w:rPr>
-        <w:t>17</w:t>
+        <w:t>18</w:t>
       </w:r>
       <w:r>
         <w:rPr>
@@ -1616,7 +1746,7 @@
           <w:caps/>
           <w:noProof/>
         </w:rPr>
-        <w:t>7.2.1.</w:t>
+        <w:t>7.2.</w:t>
       </w:r>
       <w:r>
         <w:rPr>
@@ -1634,7 +1764,7 @@
           <w:caps/>
           <w:noProof/>
         </w:rPr>
-        <w:t>Custos Relacionados às Licenças de Softwares</w:t>
+        <w:t>Custos</w:t>
       </w:r>
       <w:r>
         <w:rPr>
@@ -1652,7 +1782,7 @@
         <w:rPr>
           <w:noProof/>
         </w:rPr>
-        <w:instrText xml:space="preserve"> PAGEREF _Toc421569180 \h </w:instrText>
+        <w:instrText xml:space="preserve"> PAGEREF _Toc421740592 \h </w:instrText>
       </w:r>
       <w:r>
         <w:rPr>
@@ -1669,7 +1799,7 @@
         <w:rPr>
           <w:noProof/>
         </w:rPr>
-        <w:t>17</w:t>
+        <w:t>18</w:t>
       </w:r>
       <w:r>
         <w:rPr>
@@ -1698,7 +1828,7 @@
           <w:caps/>
           <w:noProof/>
         </w:rPr>
-        <w:t>7.2.2.</w:t>
+        <w:t>7.2.1.</w:t>
       </w:r>
       <w:r>
         <w:rPr>
@@ -1716,7 +1846,7 @@
           <w:caps/>
           <w:noProof/>
         </w:rPr>
-        <w:t>Custos de Hardware</w:t>
+        <w:t>Custos Relacionados às Licenças de Softwares</w:t>
       </w:r>
       <w:r>
         <w:rPr>
@@ -1734,7 +1864,7 @@
         <w:rPr>
           <w:noProof/>
         </w:rPr>
-        <w:instrText xml:space="preserve"> PAGEREF _Toc421569181 \h </w:instrText>
+        <w:instrText xml:space="preserve"> PAGEREF _Toc421740593 \h </w:instrText>
       </w:r>
       <w:r>
         <w:rPr>
@@ -1751,7 +1881,7 @@
         <w:rPr>
           <w:noProof/>
         </w:rPr>
-        <w:t>17</w:t>
+        <w:t>18</w:t>
       </w:r>
       <w:r>
         <w:rPr>
@@ -1780,7 +1910,7 @@
           <w:caps/>
           <w:noProof/>
         </w:rPr>
-        <w:t>7.2.3.</w:t>
+        <w:t>7.2.2.</w:t>
       </w:r>
       <w:r>
         <w:rPr>
@@ -1798,7 +1928,7 @@
           <w:caps/>
           <w:noProof/>
         </w:rPr>
-        <w:t>Custo de Desenvolvimento</w:t>
+        <w:t>Custos de Hardware</w:t>
       </w:r>
       <w:r>
         <w:rPr>
@@ -1816,7 +1946,7 @@
         <w:rPr>
           <w:noProof/>
         </w:rPr>
-        <w:instrText xml:space="preserve"> PAGEREF _Toc421569182 \h </w:instrText>
+        <w:instrText xml:space="preserve"> PAGEREF _Toc421740594 \h </w:instrText>
       </w:r>
       <w:r>
         <w:rPr>
@@ -1833,7 +1963,7 @@
         <w:rPr>
           <w:noProof/>
         </w:rPr>
-        <w:t>18</w:t>
+        <w:t>19</w:t>
       </w:r>
       <w:r>
         <w:rPr>
@@ -1862,7 +1992,7 @@
           <w:caps/>
           <w:noProof/>
         </w:rPr>
-        <w:t>7.2.4.</w:t>
+        <w:t>7.2.3.</w:t>
       </w:r>
       <w:r>
         <w:rPr>
@@ -1880,7 +2010,7 @@
           <w:caps/>
           <w:noProof/>
         </w:rPr>
-        <w:t>Custo Total</w:t>
+        <w:t>Custo de Desenvolvimento</w:t>
       </w:r>
       <w:r>
         <w:rPr>
@@ -1898,7 +2028,7 @@
         <w:rPr>
           <w:noProof/>
         </w:rPr>
-        <w:instrText xml:space="preserve"> PAGEREF _Toc421569183 \h </w:instrText>
+        <w:instrText xml:space="preserve"> PAGEREF _Toc421740595 \h </w:instrText>
       </w:r>
       <w:r>
         <w:rPr>
@@ -1915,7 +2045,7 @@
         <w:rPr>
           <w:noProof/>
         </w:rPr>
-        <w:t>18</w:t>
+        <w:t>19</w:t>
       </w:r>
       <w:r>
         <w:rPr>
@@ -1944,7 +2074,7 @@
           <w:caps/>
           <w:noProof/>
         </w:rPr>
-        <w:t>7.3.</w:t>
+        <w:t>7.2.4.</w:t>
       </w:r>
       <w:r>
         <w:rPr>
@@ -1962,7 +2092,7 @@
           <w:caps/>
           <w:noProof/>
         </w:rPr>
-        <w:t>Riscos</w:t>
+        <w:t>Custo Total</w:t>
       </w:r>
       <w:r>
         <w:rPr>
@@ -1980,7 +2110,7 @@
         <w:rPr>
           <w:noProof/>
         </w:rPr>
-        <w:instrText xml:space="preserve"> PAGEREF _Toc421569184 \h </w:instrText>
+        <w:instrText xml:space="preserve"> PAGEREF _Toc421740596 \h </w:instrText>
       </w:r>
       <w:r>
         <w:rPr>
@@ -1997,7 +2127,7 @@
         <w:rPr>
           <w:noProof/>
         </w:rPr>
-        <w:t>18</w:t>
+        <w:t>19</w:t>
       </w:r>
       <w:r>
         <w:rPr>
@@ -2008,7 +2138,10 @@
     </w:p>
     <w:p>
       <w:pPr>
-        <w:pStyle w:val="Sumrio1"/>
+        <w:pStyle w:val="Sumrio2"/>
+        <w:tabs>
+          <w:tab w:val="left" w:pos="1200"/>
+        </w:tabs>
         <w:rPr>
           <w:rFonts w:asciiTheme="minorHAnsi" w:eastAsiaTheme="minorEastAsia" w:hAnsiTheme="minorHAnsi" w:cstheme="minorBidi"/>
           <w:noProof/>
@@ -2023,7 +2156,7 @@
           <w:caps/>
           <w:noProof/>
         </w:rPr>
-        <w:t>8.</w:t>
+        <w:t>7.3.</w:t>
       </w:r>
       <w:r>
         <w:rPr>
@@ -2041,7 +2174,7 @@
           <w:caps/>
           <w:noProof/>
         </w:rPr>
-        <w:t>CRONOGRAMA</w:t>
+        <w:t>Riscos</w:t>
       </w:r>
       <w:r>
         <w:rPr>
@@ -2059,7 +2192,7 @@
         <w:rPr>
           <w:noProof/>
         </w:rPr>
-        <w:instrText xml:space="preserve"> PAGEREF _Toc421569185 \h </w:instrText>
+        <w:instrText xml:space="preserve"> PAGEREF _Toc421740597 \h </w:instrText>
       </w:r>
       <w:r>
         <w:rPr>
@@ -2102,7 +2235,7 @@
           <w:caps/>
           <w:noProof/>
         </w:rPr>
-        <w:t>9.</w:t>
+        <w:t>8.</w:t>
       </w:r>
       <w:r>
         <w:rPr>
@@ -2120,7 +2253,7 @@
           <w:caps/>
           <w:noProof/>
         </w:rPr>
-        <w:t>CONCLUSÕES</w:t>
+        <w:t>CRONOGRAMA</w:t>
       </w:r>
       <w:r>
         <w:rPr>
@@ -2138,7 +2271,7 @@
         <w:rPr>
           <w:noProof/>
         </w:rPr>
-        <w:instrText xml:space="preserve"> PAGEREF _Toc421569186 \h </w:instrText>
+        <w:instrText xml:space="preserve"> PAGEREF _Toc421740598 \h </w:instrText>
       </w:r>
       <w:r>
         <w:rPr>
@@ -2181,7 +2314,7 @@
           <w:caps/>
           <w:noProof/>
         </w:rPr>
-        <w:t>10.</w:t>
+        <w:t>9.</w:t>
       </w:r>
       <w:r>
         <w:rPr>
@@ -2199,7 +2332,7 @@
           <w:caps/>
           <w:noProof/>
         </w:rPr>
-        <w:t>RESPONSABILIDADES</w:t>
+        <w:t>CONCLUSÕES</w:t>
       </w:r>
       <w:r>
         <w:rPr>
@@ -2217,7 +2350,7 @@
         <w:rPr>
           <w:noProof/>
         </w:rPr>
-        <w:instrText xml:space="preserve"> PAGEREF _Toc421569187 \h </w:instrText>
+        <w:instrText xml:space="preserve"> PAGEREF _Toc421740599 \h </w:instrText>
       </w:r>
       <w:r>
         <w:rPr>
@@ -2245,6 +2378,85 @@
     </w:p>
     <w:p>
       <w:pPr>
+        <w:pStyle w:val="Sumrio1"/>
+        <w:rPr>
+          <w:rFonts w:asciiTheme="minorHAnsi" w:eastAsiaTheme="minorEastAsia" w:hAnsiTheme="minorHAnsi" w:cstheme="minorBidi"/>
+          <w:noProof/>
+          <w:snapToGrid/>
+          <w:sz w:val="22"/>
+          <w:szCs w:val="22"/>
+          <w:lang w:eastAsia="pt-BR"/>
+        </w:rPr>
+      </w:pPr>
+      <w:r>
+        <w:rPr>
+          <w:caps/>
+          <w:noProof/>
+        </w:rPr>
+        <w:t>10.</w:t>
+      </w:r>
+      <w:r>
+        <w:rPr>
+          <w:rFonts w:asciiTheme="minorHAnsi" w:eastAsiaTheme="minorEastAsia" w:hAnsiTheme="minorHAnsi" w:cstheme="minorBidi"/>
+          <w:noProof/>
+          <w:snapToGrid/>
+          <w:sz w:val="22"/>
+          <w:szCs w:val="22"/>
+          <w:lang w:eastAsia="pt-BR"/>
+        </w:rPr>
+        <w:tab/>
+      </w:r>
+      <w:r>
+        <w:rPr>
+          <w:caps/>
+          <w:noProof/>
+        </w:rPr>
+        <w:t>RESPONSABILIDADES</w:t>
+      </w:r>
+      <w:r>
+        <w:rPr>
+          <w:noProof/>
+        </w:rPr>
+        <w:tab/>
+      </w:r>
+      <w:r>
+        <w:rPr>
+          <w:noProof/>
+        </w:rPr>
+        <w:fldChar w:fldCharType="begin"/>
+      </w:r>
+      <w:r>
+        <w:rPr>
+          <w:noProof/>
+        </w:rPr>
+        <w:instrText xml:space="preserve"> PAGEREF _Toc421740600 \h </w:instrText>
+      </w:r>
+      <w:r>
+        <w:rPr>
+          <w:noProof/>
+        </w:rPr>
+      </w:r>
+      <w:r>
+        <w:rPr>
+          <w:noProof/>
+        </w:rPr>
+        <w:fldChar w:fldCharType="separate"/>
+      </w:r>
+      <w:r>
+        <w:rPr>
+          <w:noProof/>
+        </w:rPr>
+        <w:t>23</w:t>
+      </w:r>
+      <w:r>
+        <w:rPr>
+          <w:noProof/>
+        </w:rPr>
+        <w:fldChar w:fldCharType="end"/>
+      </w:r>
+    </w:p>
+    <w:p>
+      <w:pPr>
         <w:pStyle w:val="Ttulo"/>
       </w:pPr>
       <w:r>
@@ -2256,11 +2468,22 @@
       <w:r>
         <w:br w:type="page"/>
       </w:r>
-      <w:fldSimple w:instr=" TITLE  \* MERGEFORMAT ">
-        <w:r>
-          <w:t>Visão de Projeto</w:t>
-        </w:r>
-      </w:fldSimple>
+      <w:r>
+        <w:lastRenderedPageBreak/>
+        <w:fldChar w:fldCharType="begin"/>
+      </w:r>
+      <w:r>
+        <w:instrText xml:space="preserve"> TITLE  \* MERGEFORMAT </w:instrText>
+      </w:r>
+      <w:r>
+        <w:fldChar w:fldCharType="separate"/>
+      </w:r>
+      <w:r>
+        <w:t>Visão de Projeto</w:t>
+      </w:r>
+      <w:r>
+        <w:fldChar w:fldCharType="end"/>
+      </w:r>
       <w:r>
         <w:t xml:space="preserve"> </w:t>
       </w:r>
@@ -2280,8 +2503,8 @@
           <w:b/>
         </w:rPr>
       </w:pPr>
-      <w:bookmarkStart w:id="0" w:name="_Toc456598586"/>
-      <w:bookmarkStart w:id="1" w:name="_Toc421569167"/>
+      <w:bookmarkStart w:id="1" w:name="_Toc456598586"/>
+      <w:bookmarkStart w:id="2" w:name="_Toc421740578"/>
       <w:r>
         <w:rPr>
           <w:rStyle w:val="Forte"/>
@@ -2289,8 +2512,8 @@
         </w:rPr>
         <w:t>INTRODUÇÃO</w:t>
       </w:r>
-      <w:bookmarkEnd w:id="0"/>
       <w:bookmarkEnd w:id="1"/>
+      <w:bookmarkEnd w:id="2"/>
     </w:p>
     <w:p>
       <w:pPr>
@@ -2309,9 +2532,9 @@
           <w:caps/>
         </w:rPr>
       </w:pPr>
-      <w:bookmarkStart w:id="2" w:name="_Toc158610488"/>
-      <w:bookmarkStart w:id="3" w:name="_Toc177737357"/>
-      <w:bookmarkStart w:id="4" w:name="_Toc421569168"/>
+      <w:bookmarkStart w:id="3" w:name="_Toc158610488"/>
+      <w:bookmarkStart w:id="4" w:name="_Toc177737357"/>
+      <w:bookmarkStart w:id="5" w:name="_Toc421740579"/>
       <w:r>
         <w:rPr>
           <w:rStyle w:val="Forte"/>
@@ -2320,9 +2543,9 @@
         </w:rPr>
         <w:t>Finalidade</w:t>
       </w:r>
-      <w:bookmarkEnd w:id="2"/>
       <w:bookmarkEnd w:id="3"/>
       <w:bookmarkEnd w:id="4"/>
+      <w:bookmarkEnd w:id="5"/>
     </w:p>
     <w:p>
       <w:pPr>
@@ -2398,30 +2621,20 @@
           <w:caps/>
         </w:rPr>
       </w:pPr>
-      <w:bookmarkStart w:id="5" w:name="_Toc158610489"/>
-      <w:bookmarkStart w:id="6" w:name="_Toc177737358"/>
-      <w:bookmarkStart w:id="7" w:name="_Toc421569169"/>
+      <w:bookmarkStart w:id="6" w:name="_Toc158610489"/>
+      <w:bookmarkStart w:id="7" w:name="_Toc177737358"/>
+      <w:bookmarkStart w:id="8" w:name="_Toc421740580"/>
       <w:r>
         <w:rPr>
           <w:rStyle w:val="Forte"/>
           <w:b/>
           <w:caps/>
         </w:rPr>
-        <w:t xml:space="preserve">Definições, Acrônimos e </w:t>
-      </w:r>
-      <w:proofErr w:type="gramStart"/>
-      <w:r>
-        <w:rPr>
-          <w:rStyle w:val="Forte"/>
-          <w:b/>
-          <w:caps/>
-        </w:rPr>
-        <w:t>Abreviações</w:t>
-      </w:r>
-      <w:bookmarkEnd w:id="5"/>
+        <w:t>Definições, Acrônimos e Abreviações</w:t>
+      </w:r>
       <w:bookmarkEnd w:id="6"/>
       <w:bookmarkEnd w:id="7"/>
-      <w:proofErr w:type="gramEnd"/>
+      <w:bookmarkEnd w:id="8"/>
     </w:p>
     <w:p>
       <w:pPr>
@@ -2439,9 +2652,9 @@
           <w:caps/>
         </w:rPr>
       </w:pPr>
-      <w:bookmarkStart w:id="8" w:name="_Toc158610490"/>
-      <w:bookmarkStart w:id="9" w:name="_Toc177737359"/>
-      <w:bookmarkStart w:id="10" w:name="_Toc421569170"/>
+      <w:bookmarkStart w:id="9" w:name="_Toc158610490"/>
+      <w:bookmarkStart w:id="10" w:name="_Toc177737359"/>
+      <w:bookmarkStart w:id="11" w:name="_Toc421740581"/>
       <w:r>
         <w:rPr>
           <w:rStyle w:val="Forte"/>
@@ -2450,17 +2663,107 @@
         </w:rPr>
         <w:t>Visão Geral</w:t>
       </w:r>
-      <w:bookmarkEnd w:id="8"/>
       <w:bookmarkEnd w:id="9"/>
       <w:bookmarkEnd w:id="10"/>
+      <w:bookmarkEnd w:id="11"/>
     </w:p>
     <w:p>
       <w:pPr>
-        <w:widowControl/>
-        <w:autoSpaceDE/>
-        <w:autoSpaceDN/>
-        <w:spacing w:line="240" w:lineRule="auto"/>
-      </w:pPr>
+        <w:pStyle w:val="PargrafodaLista"/>
+        <w:ind w:left="-28"/>
+      </w:pPr>
+      <w:r>
+        <w:t>O documento de visão do projeto para atingir seu objetivo documental é estruturado na seguinte disposição: Possui a sessão atual de introdução onde são explanadas as propriedades do documento em si. I</w:t>
+      </w:r>
+      <w:r>
+        <w:t xml:space="preserve">nclui a finalidade, o escopo, as definições, os acrônimos, as abreviações e a visão geral do documento de </w:t>
+      </w:r>
+      <w:r>
+        <w:t>v</w:t>
+      </w:r>
+      <w:r>
+        <w:t xml:space="preserve">isão de </w:t>
+      </w:r>
+      <w:r>
+        <w:t>p</w:t>
+      </w:r>
+      <w:r>
+        <w:t>rojeto.</w:t>
+      </w:r>
+      <w:r>
+        <w:t xml:space="preserve">  </w:t>
+      </w:r>
+    </w:p>
+    <w:p>
+      <w:pPr>
+        <w:pStyle w:val="PargrafodaLista"/>
+        <w:ind w:left="-28"/>
+      </w:pPr>
+      <w:r>
+        <w:t>Após a sess</w:t>
+      </w:r>
+      <w:r>
+        <w:t>ão introdutória</w:t>
+      </w:r>
+      <w:r>
+        <w:t xml:space="preserve"> temos </w:t>
+      </w:r>
+      <w:r>
+        <w:t>a sessão 2, o</w:t>
+      </w:r>
+      <w:r>
+        <w:t>bjetivo</w:t>
+      </w:r>
+      <w:r>
+        <w:t>,</w:t>
+      </w:r>
+      <w:r>
+        <w:t xml:space="preserve"> com intuito de ser uma visão clara e sucinta do que se quer alcançar para ter sucesso no projeto. Seguido do escopo</w:t>
+      </w:r>
+      <w:r>
+        <w:t xml:space="preserve"> na sessão 5</w:t>
+      </w:r>
+      <w:r>
+        <w:t xml:space="preserve"> que ressalta os aspectos que serão cobertos</w:t>
+      </w:r>
+      <w:r>
+        <w:t xml:space="preserve"> e as restrições, permitindo delimitar de forma clara as funcionalidades que serão providas pelo sistema. Tem-se o diagnostico atual</w:t>
+      </w:r>
+      <w:r>
+        <w:t xml:space="preserve"> na sessão 4</w:t>
+      </w:r>
+      <w:r>
+        <w:t xml:space="preserve"> onde o projeto visa a entrada, mostrando pontos chaves que o produto visa atuar. </w:t>
+      </w:r>
+    </w:p>
+    <w:p>
+      <w:pPr>
+        <w:pStyle w:val="PargrafodaLista"/>
+        <w:ind w:left="-28"/>
+      </w:pPr>
+      <w:r>
+        <w:tab/>
+        <w:t>A partir disso chega-se</w:t>
+      </w:r>
+      <w:r>
+        <w:t xml:space="preserve"> à sessão 5 com a</w:t>
+      </w:r>
+      <w:r>
+        <w:t xml:space="preserve"> enumeração dos requisitos e classificação de prioridade, estabilidade, quem o solicitou, se é funcional ou não funcional, o impacto na arquitetura e sua descrição. Depois </w:t>
+      </w:r>
+      <w:r>
+        <w:t xml:space="preserve">na sessão 6 </w:t>
+      </w:r>
+      <w:r>
+        <w:t>os concorrentes de mercado que atendem parte ou todos os requisitos, mostrando seus pontos negativos, que o novo produto proposto visa se diferenciar.</w:t>
+      </w:r>
+      <w:r>
+        <w:t xml:space="preserve"> Na sessão 7 temos o detalhamento da alternativa mais viável para o projeto com seus </w:t>
+      </w:r>
+      <w:r>
+        <w:lastRenderedPageBreak/>
+        <w:t>benefícios, custos e riscos. Logo na sessão 8 temos o cronograma planejado para o projeto, e a sessão 9 com as conclusões obtidas do desenvolvimento das sessões. Finalmente na sessão 10 temos os responsáveis pelo documento de visão de projeto.</w:t>
+      </w:r>
       <w:r>
         <w:br w:type="page"/>
       </w:r>
@@ -2482,9 +2785,9 @@
           <w:b/>
         </w:rPr>
       </w:pPr>
-      <w:bookmarkStart w:id="11" w:name="_Toc421569171"/>
       <w:bookmarkStart w:id="12" w:name="_Toc4864826"/>
       <w:bookmarkStart w:id="13" w:name="_Toc2128460"/>
+      <w:bookmarkStart w:id="14" w:name="_Toc421740582"/>
       <w:r>
         <w:rPr>
           <w:rStyle w:val="Forte"/>
@@ -2493,7 +2796,7 @@
         <w:lastRenderedPageBreak/>
         <w:t>OBJETIVO</w:t>
       </w:r>
-      <w:bookmarkEnd w:id="11"/>
+      <w:bookmarkEnd w:id="14"/>
     </w:p>
     <w:p>
       <w:pPr>
@@ -2629,7 +2932,7 @@
           <w:b/>
         </w:rPr>
       </w:pPr>
-      <w:bookmarkStart w:id="14" w:name="_Toc421569172"/>
+      <w:bookmarkStart w:id="15" w:name="_Toc421740583"/>
       <w:r>
         <w:rPr>
           <w:rStyle w:val="Forte"/>
@@ -2638,7 +2941,7 @@
         <w:lastRenderedPageBreak/>
         <w:t>ESCOPO</w:t>
       </w:r>
-      <w:bookmarkEnd w:id="14"/>
+      <w:bookmarkEnd w:id="15"/>
     </w:p>
     <w:p>
       <w:pPr>
@@ -2908,7 +3211,7 @@
           <w:b/>
         </w:rPr>
       </w:pPr>
-      <w:bookmarkStart w:id="15" w:name="_Toc421569173"/>
+      <w:bookmarkStart w:id="16" w:name="_Toc421740584"/>
       <w:r>
         <w:rPr>
           <w:rStyle w:val="Forte"/>
@@ -2917,7 +3220,7 @@
         <w:lastRenderedPageBreak/>
         <w:t>DIAGNÓSTICO ATUAL</w:t>
       </w:r>
-      <w:bookmarkEnd w:id="15"/>
+      <w:bookmarkEnd w:id="16"/>
     </w:p>
     <w:p>
       <w:pPr>
@@ -2998,7 +3301,7 @@
           <w:b/>
         </w:rPr>
       </w:pPr>
-      <w:bookmarkStart w:id="16" w:name="_Toc421569174"/>
+      <w:bookmarkStart w:id="17" w:name="_Toc421740585"/>
       <w:r>
         <w:rPr>
           <w:rStyle w:val="Forte"/>
@@ -3007,7 +3310,7 @@
         <w:lastRenderedPageBreak/>
         <w:t>REQUISITOS</w:t>
       </w:r>
-      <w:bookmarkEnd w:id="16"/>
+      <w:bookmarkEnd w:id="17"/>
     </w:p>
     <w:p>
       <w:pPr>
@@ -3049,7 +3352,7 @@
             <w:vAlign w:val="center"/>
           </w:tcPr>
           <w:p>
-            <w:bookmarkStart w:id="17" w:name="_Toc111541318"/>
+            <w:bookmarkStart w:id="18" w:name="_Toc111541318"/>
             <w:r>
               <w:rPr>
                 <w:rStyle w:val="Forte"/>
@@ -3059,7 +3362,7 @@
             <w:r>
               <w:t xml:space="preserve"> –</w:t>
             </w:r>
-            <w:bookmarkEnd w:id="17"/>
+            <w:bookmarkEnd w:id="18"/>
             <w:r>
               <w:t xml:space="preserve"> Autenticação de usuários</w:t>
             </w:r>
@@ -4602,15 +4905,7 @@
           </w:tcPr>
           <w:p>
             <w:r>
-              <w:t>Cadastro das informações sobre a pessoa: Nome</w:t>
-            </w:r>
-            <w:proofErr w:type="gramStart"/>
-            <w:r>
-              <w:t>, data</w:t>
-            </w:r>
-            <w:proofErr w:type="gramEnd"/>
-            <w:r>
-              <w:t xml:space="preserve"> de nascimento, endereço físico completo, endereço eletrônico. Possibilitar a inclusão de um ou mais endereços físico e telefones. Requisito abstrato.</w:t>
+              <w:t>Cadastro das informações sobre a pessoa: Nome, data de nascimento, endereço físico completo, endereço eletrônico. Possibilitar a inclusão de um ou mais endereços físico e telefones. Requisito abstrato.</w:t>
             </w:r>
           </w:p>
         </w:tc>
@@ -11389,13 +11684,8 @@
               <w:t xml:space="preserve">as receitas de cada </w:t>
             </w:r>
             <w:r>
-              <w:t xml:space="preserve">vendedor, com opções de filtro por período e </w:t>
-            </w:r>
-            <w:proofErr w:type="gramStart"/>
-            <w:r>
-              <w:t>agrupamentos</w:t>
-            </w:r>
-            <w:proofErr w:type="gramEnd"/>
+              <w:t>vendedor, com opções de filtro por período e agrupamentos</w:t>
+            </w:r>
           </w:p>
         </w:tc>
       </w:tr>
@@ -12661,12 +12951,10 @@
               <w:t xml:space="preserve">O sistema gerenciador de banco de dados usado para persistência dos dados será o </w:t>
             </w:r>
             <w:proofErr w:type="spellStart"/>
-            <w:proofErr w:type="gramStart"/>
             <w:r>
               <w:t>PostgreSQL</w:t>
             </w:r>
             <w:proofErr w:type="spellEnd"/>
-            <w:proofErr w:type="gramEnd"/>
             <w:r>
               <w:t>.</w:t>
             </w:r>
@@ -13002,7 +13290,7 @@
           <w:caps/>
         </w:rPr>
       </w:pPr>
-      <w:bookmarkStart w:id="18" w:name="_Toc421569175"/>
+      <w:bookmarkStart w:id="19" w:name="_Toc421740586"/>
       <w:bookmarkEnd w:id="12"/>
       <w:r>
         <w:rPr>
@@ -13012,8 +13300,9 @@
         </w:rPr>
         <w:t>CONCORRENTES DO MERCADO</w:t>
       </w:r>
-      <w:bookmarkEnd w:id="18"/>
+      <w:bookmarkEnd w:id="19"/>
     </w:p>
+    <w:bookmarkEnd w:id="13"/>
     <w:p>
       <w:pPr>
         <w:pStyle w:val="Ttulo2"/>
@@ -13027,33 +13316,342 @@
           <w:caps/>
         </w:rPr>
       </w:pPr>
-      <w:bookmarkStart w:id="19" w:name="_Toc421569176"/>
-      <w:bookmarkEnd w:id="13"/>
       <w:r>
         <w:rPr>
           <w:rStyle w:val="Forte"/>
           <w:b/>
           <w:caps/>
         </w:rPr>
-        <w:t xml:space="preserve">&lt;Nome da </w:t>
-      </w:r>
+        <w:t xml:space="preserve"> </w:t>
+      </w:r>
+      <w:bookmarkStart w:id="20" w:name="_Toc421740587"/>
       <w:r>
         <w:rPr>
           <w:rStyle w:val="Forte"/>
           <w:b/>
           <w:caps/>
         </w:rPr>
-        <w:t>Alternativa 1</w:t>
-      </w:r>
-      <w:r>
+        <w:t>CNR SISTEMAS</w:t>
+      </w:r>
+      <w:bookmarkEnd w:id="20"/>
+    </w:p>
+    <w:p>
+      <w:pPr>
+        <w:pStyle w:val="PargrafodaLista"/>
+      </w:pPr>
+      <w:r>
+        <w:t>A alternativa de desenvolver o projeto que se adeque perfeitamente ao escopo solicitado a fim que se torne a solução para o problema. Além disso, o principal diferencial do sistema é ser na plataforma web que permite que qualquer dispositivo computadorizado com acesso a rede possa realizar o acesso ao sistema.</w:t>
+      </w:r>
+      <w:r>
+        <w:t xml:space="preserve"> Ademais existe a preocupação em utilizar ferramentas livres que diminuem o custo do desenvolvimento e que provem soluções com alto grau de qualidade.</w:t>
+      </w:r>
+    </w:p>
+    <w:p>
+      <w:pPr>
+        <w:pStyle w:val="Ttulo2"/>
+        <w:numPr>
+          <w:ilvl w:val="1"/>
+          <w:numId w:val="25"/>
+        </w:numPr>
         <w:rPr>
           <w:rStyle w:val="Forte"/>
           <w:b/>
           <w:caps/>
         </w:rPr>
-        <w:t>&gt;</w:t>
-      </w:r>
-      <w:bookmarkEnd w:id="19"/>
+      </w:pPr>
+      <w:bookmarkStart w:id="21" w:name="_Toc421740588"/>
+      <w:r>
+        <w:rPr>
+          <w:rStyle w:val="Forte"/>
+          <w:b/>
+          <w:caps/>
+        </w:rPr>
+        <w:t xml:space="preserve">Oficina </w:t>
+      </w:r>
+      <w:r>
+        <w:rPr>
+          <w:rStyle w:val="Forte"/>
+          <w:b/>
+          <w:caps/>
+        </w:rPr>
+        <w:t>MECÂNICA</w:t>
+      </w:r>
+      <w:bookmarkEnd w:id="21"/>
+    </w:p>
+    <w:p>
+      <w:pPr>
+        <w:pStyle w:val="PargrafodaLista"/>
+        <w:rPr>
+          <w:sz w:val="23"/>
+          <w:szCs w:val="23"/>
+        </w:rPr>
+      </w:pPr>
+      <w:r>
+        <w:rPr>
+          <w:rStyle w:val="Forte"/>
+          <w:b w:val="0"/>
+          <w:bCs w:val="0"/>
+        </w:rPr>
+        <w:t xml:space="preserve">    Programa desenvolvido para gerenciar todas as rotinas de uma oficina de veículos, dentro do sistema </w:t>
+      </w:r>
+      <w:r>
+        <w:rPr>
+          <w:rStyle w:val="Forte"/>
+          <w:b w:val="0"/>
+          <w:bCs w:val="0"/>
+        </w:rPr>
+        <w:t>c</w:t>
+      </w:r>
+      <w:r>
+        <w:rPr>
+          <w:rStyle w:val="Forte"/>
+          <w:b w:val="0"/>
+          <w:bCs w:val="0"/>
+        </w:rPr>
+        <w:t>o</w:t>
+      </w:r>
+      <w:r>
+        <w:rPr>
+          <w:rStyle w:val="Forte"/>
+          <w:b w:val="0"/>
+          <w:bCs w:val="0"/>
+        </w:rPr>
+        <w:t>m</w:t>
+      </w:r>
+      <w:r>
+        <w:rPr>
+          <w:rStyle w:val="Forte"/>
+          <w:b w:val="0"/>
+          <w:bCs w:val="0"/>
+        </w:rPr>
+        <w:t xml:space="preserve"> módulos para controlar entrada, saída, e serviços prestados com controle de funcionários que realizaram as manutenções em cada visita do veículo, relatório de mão de obra por funcionário e datas de pesquisa, centro</w:t>
+      </w:r>
+      <w:r>
+        <w:rPr>
+          <w:rStyle w:val="Forte"/>
+          <w:b w:val="0"/>
+          <w:bCs w:val="0"/>
+        </w:rPr>
+        <w:t xml:space="preserve"> financeiro</w:t>
+      </w:r>
+      <w:r>
+        <w:rPr>
+          <w:rStyle w:val="Forte"/>
+          <w:b w:val="0"/>
+          <w:bCs w:val="0"/>
+        </w:rPr>
+        <w:t xml:space="preserve">. Desenvolvido com banco de dados pago Microsoft Access. </w:t>
+      </w:r>
+      <w:r>
+        <w:rPr>
+          <w:sz w:val="23"/>
+          <w:szCs w:val="23"/>
+        </w:rPr>
+        <w:t>Sistema funcional</w:t>
+      </w:r>
+      <w:r>
+        <w:rPr>
+          <w:sz w:val="23"/>
+          <w:szCs w:val="23"/>
+        </w:rPr>
+        <w:t>,</w:t>
+      </w:r>
+      <w:r>
+        <w:rPr>
+          <w:sz w:val="23"/>
+          <w:szCs w:val="23"/>
+        </w:rPr>
+        <w:t xml:space="preserve"> mas que não atende os requisitos de </w:t>
+      </w:r>
+      <w:r>
+        <w:rPr>
+          <w:sz w:val="23"/>
+          <w:szCs w:val="23"/>
+        </w:rPr>
+        <w:t>plataforma web</w:t>
+      </w:r>
+      <w:r>
+        <w:rPr>
+          <w:sz w:val="23"/>
+          <w:szCs w:val="23"/>
+        </w:rPr>
+        <w:t xml:space="preserve"> e não possui conceitos de comissão para mecânicos</w:t>
+      </w:r>
+      <w:r>
+        <w:rPr>
+          <w:sz w:val="23"/>
+          <w:szCs w:val="23"/>
+        </w:rPr>
+        <w:t>. Também mostrou deficiência na parte de financeira</w:t>
+      </w:r>
+      <w:r>
+        <w:rPr>
+          <w:sz w:val="23"/>
+          <w:szCs w:val="23"/>
+        </w:rPr>
+        <w:t xml:space="preserve"> e é necessário aplicar a estrutura de dados manualmente</w:t>
+      </w:r>
+      <w:r>
+        <w:rPr>
+          <w:sz w:val="23"/>
+          <w:szCs w:val="23"/>
+        </w:rPr>
+        <w:t>.</w:t>
+      </w:r>
+      <w:r>
+        <w:rPr>
+          <w:sz w:val="23"/>
+          <w:szCs w:val="23"/>
+        </w:rPr>
+        <w:t xml:space="preserve"> </w:t>
+      </w:r>
+    </w:p>
+    <w:p>
+      <w:pPr>
+        <w:pStyle w:val="PargrafodaLista"/>
+        <w:rPr>
+          <w:sz w:val="23"/>
+          <w:szCs w:val="23"/>
+        </w:rPr>
+      </w:pPr>
+      <w:r>
+        <w:rPr>
+          <w:sz w:val="23"/>
+          <w:szCs w:val="23"/>
+        </w:rPr>
+        <w:t>Custo: R$ 2.300,00</w:t>
+      </w:r>
+    </w:p>
+    <w:p>
+      <w:pPr>
+        <w:pStyle w:val="PargrafodaLista"/>
+        <w:rPr>
+          <w:rStyle w:val="Forte"/>
+          <w:b w:val="0"/>
+          <w:bCs w:val="0"/>
+        </w:rPr>
+      </w:pPr>
+      <w:r>
+        <w:rPr>
+          <w:sz w:val="23"/>
+          <w:szCs w:val="23"/>
+        </w:rPr>
+        <w:t xml:space="preserve">Site: </w:t>
+      </w:r>
+      <w:hyperlink r:id="rId10" w:history="1">
+        <w:r>
+          <w:rPr>
+            <w:rStyle w:val="Hyperlink"/>
+            <w:sz w:val="23"/>
+            <w:szCs w:val="23"/>
+          </w:rPr>
+          <w:t>http://www.ast7.com.br/10.htm</w:t>
+        </w:r>
+      </w:hyperlink>
+      <w:r>
+        <w:rPr>
+          <w:sz w:val="23"/>
+          <w:szCs w:val="23"/>
+        </w:rPr>
+        <w:t>. Acesso em 10/06/2015 as 22:35.</w:t>
+      </w:r>
+    </w:p>
+    <w:p>
+      <w:pPr>
+        <w:pStyle w:val="Ttulo2"/>
+        <w:numPr>
+          <w:ilvl w:val="1"/>
+          <w:numId w:val="25"/>
+        </w:numPr>
+        <w:rPr>
+          <w:rStyle w:val="Forte"/>
+          <w:b/>
+          <w:caps/>
+        </w:rPr>
+      </w:pPr>
+      <w:bookmarkStart w:id="22" w:name="_Toc421740589"/>
+      <w:r>
+        <w:rPr>
+          <w:rStyle w:val="Forte"/>
+          <w:b/>
+          <w:caps/>
+        </w:rPr>
+        <w:t>SHOficina</w:t>
+      </w:r>
+      <w:bookmarkEnd w:id="22"/>
+    </w:p>
+    <w:p>
+      <w:pPr>
+        <w:pStyle w:val="PargrafodaLista"/>
+      </w:pPr>
+      <w:r>
+        <w:t>Software para gerenciar empresas de assistência técnica, oficinas e empresas que trabalhem com ordens de serviço (O.S.). O software possui vários módulos, como: Controle de OS, equipamentos em manutenção e peças utilizadas</w:t>
+      </w:r>
+      <w:r>
+        <w:t>.</w:t>
+      </w:r>
+      <w:r>
+        <w:t xml:space="preserve"> Controle de estoque</w:t>
+      </w:r>
+      <w:r>
+        <w:t>,</w:t>
+      </w:r>
+      <w:r>
+        <w:t xml:space="preserve"> com fluxo de entradas e saídas de itens</w:t>
+      </w:r>
+      <w:r>
+        <w:t>.</w:t>
+      </w:r>
+      <w:r>
+        <w:t xml:space="preserve"> </w:t>
+      </w:r>
+      <w:r>
+        <w:t>Financeiro, c</w:t>
+      </w:r>
+      <w:r>
+        <w:t>ontr</w:t>
+      </w:r>
+      <w:r>
+        <w:t>ole de equipamentos por cliente,</w:t>
+      </w:r>
+      <w:r>
+        <w:t xml:space="preserve"> com histórico de reparos</w:t>
+      </w:r>
+      <w:r>
+        <w:t>. Software que atende a maioria dos requisitos, porém não disponibiliza ferramentas para a gerencia estratégica da empresa que são relatórios e listagens.</w:t>
+      </w:r>
+    </w:p>
+    <w:p>
+      <w:pPr>
+        <w:pStyle w:val="PargrafodaLista"/>
+      </w:pPr>
+      <w:r>
+        <w:t>Custo: R$ 410,00</w:t>
+      </w:r>
+    </w:p>
+    <w:p>
+      <w:pPr>
+        <w:pStyle w:val="PargrafodaLista"/>
+        <w:rPr>
+          <w:rStyle w:val="Forte"/>
+          <w:b w:val="0"/>
+          <w:bCs w:val="0"/>
+        </w:rPr>
+      </w:pPr>
+      <w:r>
+        <w:t xml:space="preserve">Site: </w:t>
+      </w:r>
+      <w:hyperlink r:id="rId11" w:history="1">
+        <w:r>
+          <w:rPr>
+            <w:rStyle w:val="Hyperlink"/>
+          </w:rPr>
+          <w:t>https://www.shoficina.com.br/compraoficina.php</w:t>
+        </w:r>
+      </w:hyperlink>
+      <w:r>
+        <w:t>. Acesso em 10/06/2015 às 22:49.</w:t>
+      </w:r>
     </w:p>
     <w:p>
       <w:pPr>
@@ -13080,7 +13678,7 @@
           <w:b/>
         </w:rPr>
       </w:pPr>
-      <w:bookmarkStart w:id="20" w:name="_Toc421569177"/>
+      <w:bookmarkStart w:id="23" w:name="_Toc421740590"/>
       <w:r>
         <w:rPr>
           <w:rStyle w:val="Forte"/>
@@ -13089,7 +13687,7 @@
         <w:lastRenderedPageBreak/>
         <w:t>ALTERNATIVA RECOMENDADA</w:t>
       </w:r>
-      <w:bookmarkEnd w:id="20"/>
+      <w:bookmarkEnd w:id="23"/>
     </w:p>
     <w:p>
       <w:pPr>
@@ -13106,7 +13704,7 @@
           <w:caps/>
         </w:rPr>
       </w:pPr>
-      <w:bookmarkStart w:id="21" w:name="_Toc421569178"/>
+      <w:bookmarkStart w:id="24" w:name="_Toc421740591"/>
       <w:r>
         <w:rPr>
           <w:rStyle w:val="Forte"/>
@@ -13115,7 +13713,7 @@
         </w:rPr>
         <w:t>Benefícios</w:t>
       </w:r>
-      <w:bookmarkEnd w:id="21"/>
+      <w:bookmarkEnd w:id="24"/>
     </w:p>
     <w:p>
       <w:pPr>
@@ -13148,7 +13746,7 @@
           <w:caps/>
         </w:rPr>
       </w:pPr>
-      <w:bookmarkStart w:id="22" w:name="_Toc421569179"/>
+      <w:bookmarkStart w:id="25" w:name="_Toc421740592"/>
       <w:r>
         <w:rPr>
           <w:rStyle w:val="Forte"/>
@@ -13157,7 +13755,7 @@
         </w:rPr>
         <w:t>Custos</w:t>
       </w:r>
-      <w:bookmarkEnd w:id="22"/>
+      <w:bookmarkEnd w:id="25"/>
     </w:p>
     <w:p>
       <w:pPr>
@@ -13189,7 +13787,7 @@
           <w:caps/>
         </w:rPr>
       </w:pPr>
-      <w:bookmarkStart w:id="23" w:name="_Toc421569180"/>
+      <w:bookmarkStart w:id="26" w:name="_Toc421740593"/>
       <w:r>
         <w:rPr>
           <w:rStyle w:val="Forte"/>
@@ -13198,7 +13796,7 @@
         </w:rPr>
         <w:t>Custos Relacionados às Licenças de Softwares</w:t>
       </w:r>
-      <w:bookmarkEnd w:id="23"/>
+      <w:bookmarkEnd w:id="26"/>
       <w:r>
         <w:rPr>
           <w:rStyle w:val="Forte"/>
@@ -13335,7 +13933,6 @@
               </w:rPr>
               <w:t xml:space="preserve"> 6.9.0</w:t>
             </w:r>
-            <w:proofErr w:type="gramStart"/>
             <w:r>
               <w:rPr>
                 <w:rStyle w:val="Forte"/>
@@ -13343,7 +13940,6 @@
               </w:rPr>
               <w:t>¹</w:t>
             </w:r>
-            <w:proofErr w:type="gramEnd"/>
           </w:p>
         </w:tc>
         <w:tc>
@@ -13361,7 +13957,6 @@
                 <w:b w:val="0"/>
               </w:rPr>
             </w:pPr>
-            <w:proofErr w:type="gramStart"/>
             <w:r>
               <w:rPr>
                 <w:rStyle w:val="Forte"/>
@@ -13369,7 +13964,6 @@
               </w:rPr>
               <w:t>3</w:t>
             </w:r>
-            <w:proofErr w:type="gramEnd"/>
           </w:p>
         </w:tc>
         <w:tc>
@@ -13446,7 +14040,6 @@
                 <w:b w:val="0"/>
               </w:rPr>
             </w:pPr>
-            <w:proofErr w:type="gramStart"/>
             <w:r>
               <w:rPr>
                 <w:rStyle w:val="Forte"/>
@@ -13454,7 +14047,6 @@
               </w:rPr>
               <w:t>3</w:t>
             </w:r>
-            <w:proofErr w:type="gramEnd"/>
           </w:p>
         </w:tc>
         <w:tc>
@@ -13502,7 +14094,6 @@
               </w:rPr>
             </w:pPr>
             <w:proofErr w:type="spellStart"/>
-            <w:proofErr w:type="gramStart"/>
             <w:r>
               <w:rPr>
                 <w:rStyle w:val="Forte"/>
@@ -13511,7 +14102,6 @@
               <w:t>PostgreSQL</w:t>
             </w:r>
             <w:proofErr w:type="spellEnd"/>
-            <w:proofErr w:type="gramEnd"/>
             <w:r>
               <w:rPr>
                 <w:rStyle w:val="Forte"/>
@@ -13540,7 +14130,6 @@
                 <w:b w:val="0"/>
               </w:rPr>
             </w:pPr>
-            <w:proofErr w:type="gramStart"/>
             <w:r>
               <w:rPr>
                 <w:rStyle w:val="Forte"/>
@@ -13548,7 +14137,6 @@
               </w:rPr>
               <w:t>1</w:t>
             </w:r>
-            <w:proofErr w:type="gramEnd"/>
           </w:p>
         </w:tc>
         <w:tc>
@@ -13612,11 +14200,9 @@
             <w:pPr>
               <w:jc w:val="center"/>
             </w:pPr>
-            <w:proofErr w:type="gramStart"/>
             <w:r>
               <w:t>3</w:t>
             </w:r>
-            <w:proofErr w:type="gramEnd"/>
           </w:p>
         </w:tc>
         <w:tc>
@@ -13670,7 +14256,7 @@
       <w:r>
         <w:tab/>
       </w:r>
-      <w:hyperlink r:id="rId10" w:history="1">
+      <w:hyperlink r:id="rId12" w:history="1">
         <w:r>
           <w:rPr>
             <w:rStyle w:val="Hyperlink"/>
@@ -13695,15 +14281,7 @@
       </w:r>
       <w:proofErr w:type="spellEnd"/>
       <w:r>
-        <w:t xml:space="preserve"> - Licença similar de software gratuito. Acesso em 09/06/2015 as </w:t>
-      </w:r>
-      <w:proofErr w:type="gramStart"/>
-      <w:r>
-        <w:t>20:46</w:t>
-      </w:r>
-      <w:proofErr w:type="gramEnd"/>
-      <w:r>
-        <w:t>.</w:t>
+        <w:t xml:space="preserve"> - Licença similar de software gratuito. Acesso em 09/06/2015 as 20:46.</w:t>
       </w:r>
     </w:p>
     <w:p>
@@ -13720,7 +14298,7 @@
       <w:r>
         <w:tab/>
       </w:r>
-      <w:hyperlink r:id="rId11" w:history="1">
+      <w:hyperlink r:id="rId13" w:history="1">
         <w:r>
           <w:rPr>
             <w:rStyle w:val="Hyperlink"/>
@@ -13748,30 +14326,17 @@
       </w:r>
       <w:proofErr w:type="spellEnd"/>
       <w:r>
-        <w:t xml:space="preserve"> – Licença similar de software gratuito. Acesso em 09/06/2015 às </w:t>
-      </w:r>
-      <w:proofErr w:type="gramStart"/>
-      <w:r>
-        <w:t>20:55</w:t>
-      </w:r>
-      <w:proofErr w:type="gramEnd"/>
-      <w:r>
-        <w:t>.</w:t>
+        <w:t xml:space="preserve"> – Licença similar de software gratuito. Acesso em 09/06/2015 às 20:55.</w:t>
       </w:r>
     </w:p>
     <w:p>
       <w:pPr>
         <w:pStyle w:val="PargrafodaLista"/>
       </w:pPr>
-      <w:proofErr w:type="gramStart"/>
-      <w:r>
-        <w:t>³</w:t>
-      </w:r>
-      <w:proofErr w:type="gramEnd"/>
-      <w:r>
-        <w:t xml:space="preserve"> - </w:t>
-      </w:r>
-      <w:hyperlink r:id="rId12" w:history="1">
+      <w:r>
+        <w:t xml:space="preserve">³ - </w:t>
+      </w:r>
+      <w:hyperlink r:id="rId14" w:history="1">
         <w:r>
           <w:rPr>
             <w:rStyle w:val="Hyperlink"/>
@@ -13796,15 +14361,7 @@
       </w:r>
       <w:proofErr w:type="spellEnd"/>
       <w:r>
-        <w:t xml:space="preserve"> – Licença similar de software gratuito. Acesso em 09/06/2015 às </w:t>
-      </w:r>
-      <w:proofErr w:type="gramStart"/>
-      <w:r>
-        <w:t>20:03</w:t>
-      </w:r>
-      <w:proofErr w:type="gramEnd"/>
-      <w:r>
-        <w:t xml:space="preserve">. </w:t>
+        <w:t xml:space="preserve"> – Licença similar de software gratuito. Acesso em 09/06/2015 às 20:03. </w:t>
       </w:r>
     </w:p>
     <w:p>
@@ -13824,7 +14381,7 @@
       <w:r>
         <w:tab/>
       </w:r>
-      <w:hyperlink r:id="rId13" w:history="1">
+      <w:hyperlink r:id="rId15" w:history="1">
         <w:r>
           <w:rPr>
             <w:rStyle w:val="Hyperlink"/>
@@ -13833,36 +14390,8 @@
         </w:r>
       </w:hyperlink>
       <w:r>
-        <w:t xml:space="preserve"> - Licença Anual para um usuário. Acesso em 09/06/2015 às </w:t>
-      </w:r>
-      <w:proofErr w:type="gramStart"/>
-      <w:r>
-        <w:t>21:08</w:t>
-      </w:r>
-      <w:proofErr w:type="gramEnd"/>
-      <w:r>
-        <w:t>.</w:t>
-      </w:r>
-    </w:p>
-    <w:p>
-      <w:pPr>
-        <w:pStyle w:val="PargrafodaLista"/>
-      </w:pPr>
-    </w:p>
-    <w:p>
-      <w:pPr>
-        <w:pStyle w:val="PargrafodaLista"/>
-      </w:pPr>
-    </w:p>
-    <w:p>
-      <w:pPr>
-        <w:pStyle w:val="PargrafodaLista"/>
-      </w:pPr>
-    </w:p>
-    <w:p>
-      <w:pPr>
-        <w:pStyle w:val="PargrafodaLista"/>
-      </w:pPr>
+        <w:t xml:space="preserve"> - Licença Anual para um usuário. Acesso em 09/06/2015 às 21:08.</w:t>
+      </w:r>
     </w:p>
     <w:p>
       <w:pPr>
@@ -13890,16 +14419,17 @@
           <w:caps/>
         </w:rPr>
       </w:pPr>
-      <w:bookmarkStart w:id="24" w:name="_Toc421569181"/>
+      <w:bookmarkStart w:id="27" w:name="_Toc421740594"/>
       <w:r>
         <w:rPr>
           <w:rStyle w:val="Forte"/>
           <w:b/>
           <w:caps/>
         </w:rPr>
+        <w:lastRenderedPageBreak/>
         <w:t>Custos de Hardware</w:t>
       </w:r>
-      <w:bookmarkEnd w:id="24"/>
+      <w:bookmarkEnd w:id="27"/>
       <w:r>
         <w:rPr>
           <w:rStyle w:val="Forte"/>
@@ -14040,15 +14570,7 @@
             </w:r>
             <w:proofErr w:type="spellEnd"/>
             <w:r>
-              <w:t xml:space="preserve"> 3442, Core I5, </w:t>
-            </w:r>
-            <w:proofErr w:type="gramStart"/>
-            <w:r>
-              <w:t>8</w:t>
-            </w:r>
-            <w:proofErr w:type="gramEnd"/>
-            <w:r>
-              <w:t xml:space="preserve"> GB RAM, Disco 1TB</w:t>
+              <w:t xml:space="preserve"> 3442, Core I5, 8 GB RAM, Disco 1TB</w:t>
             </w:r>
             <w:r>
               <w:t>¹</w:t>
@@ -14064,11 +14586,9 @@
             <w:vAlign w:val="center"/>
           </w:tcPr>
           <w:p>
-            <w:proofErr w:type="gramStart"/>
             <w:r>
               <w:t>1</w:t>
             </w:r>
-            <w:proofErr w:type="gramEnd"/>
           </w:p>
         </w:tc>
         <w:tc>
@@ -14123,15 +14643,7 @@
             </w:r>
             <w:proofErr w:type="spellEnd"/>
             <w:r>
-              <w:t xml:space="preserve"> 3500, Core I5, </w:t>
-            </w:r>
-            <w:proofErr w:type="gramStart"/>
-            <w:r>
-              <w:t>4</w:t>
-            </w:r>
-            <w:proofErr w:type="gramEnd"/>
-            <w:r>
-              <w:t xml:space="preserve"> GB RAM, Disco 320 GB</w:t>
+              <w:t xml:space="preserve"> 3500, Core I5, 4 GB RAM, Disco 320 GB</w:t>
             </w:r>
             <w:r>
               <w:t>²</w:t>
@@ -14145,11 +14657,9 @@
             <w:vAlign w:val="center"/>
           </w:tcPr>
           <w:p>
-            <w:proofErr w:type="gramStart"/>
             <w:r>
               <w:t>1</w:t>
             </w:r>
-            <w:proofErr w:type="gramEnd"/>
           </w:p>
         </w:tc>
         <w:tc>
@@ -14200,13 +14710,8 @@
           </w:tcPr>
           <w:p>
             <w:r>
-              <w:t xml:space="preserve">Notebook Samsung R440, Core I3, </w:t>
-            </w:r>
-            <w:proofErr w:type="gramStart"/>
-            <w:r>
-              <w:t>4</w:t>
-            </w:r>
-            <w:proofErr w:type="gramEnd"/>
+              <w:t>Notebook Samsung R440, Core I3, 4</w:t>
+            </w:r>
             <w:r>
               <w:t xml:space="preserve"> GB</w:t>
             </w:r>
@@ -14228,11 +14733,9 @@
             <w:vAlign w:val="center"/>
           </w:tcPr>
           <w:p>
-            <w:proofErr w:type="gramStart"/>
             <w:r>
               <w:t>1</w:t>
             </w:r>
-            <w:proofErr w:type="gramEnd"/>
           </w:p>
         </w:tc>
         <w:tc>
@@ -14329,7 +14832,7 @@
         </w:rPr>
         <w:tab/>
       </w:r>
-      <w:hyperlink r:id="rId14" w:history="1">
+      <w:hyperlink r:id="rId16" w:history="1">
         <w:r>
           <w:rPr>
             <w:rStyle w:val="Hyperlink"/>
@@ -14359,62 +14862,44 @@
           <w:b w:val="0"/>
           <w:bCs w:val="0"/>
         </w:rPr>
-        <w:t xml:space="preserve">s </w:t>
-      </w:r>
-      <w:proofErr w:type="gramStart"/>
-      <w:r>
+        <w:t>s 21:40.</w:t>
+      </w:r>
+    </w:p>
+    <w:p>
+      <w:pPr>
+        <w:pStyle w:val="PargrafodaLista"/>
         <w:rPr>
           <w:rStyle w:val="Forte"/>
           <w:b w:val="0"/>
           <w:bCs w:val="0"/>
         </w:rPr>
-        <w:t>21:40</w:t>
-      </w:r>
-      <w:proofErr w:type="gramEnd"/>
+      </w:pPr>
       <w:r>
         <w:rPr>
           <w:rStyle w:val="Forte"/>
           <w:b w:val="0"/>
           <w:bCs w:val="0"/>
         </w:rPr>
-        <w:t>.</w:t>
-      </w:r>
-    </w:p>
-    <w:p>
-      <w:pPr>
-        <w:pStyle w:val="PargrafodaLista"/>
+        <w:t>²</w:t>
+      </w:r>
+      <w:r>
         <w:rPr>
           <w:rStyle w:val="Forte"/>
           <w:b w:val="0"/>
           <w:bCs w:val="0"/>
         </w:rPr>
-      </w:pPr>
+        <w:tab/>
+        <w:t>-</w:t>
+      </w:r>
       <w:r>
         <w:rPr>
           <w:rStyle w:val="Forte"/>
           <w:b w:val="0"/>
           <w:bCs w:val="0"/>
         </w:rPr>
-        <w:t>²</w:t>
-      </w:r>
-      <w:r>
-        <w:rPr>
-          <w:rStyle w:val="Forte"/>
-          <w:b w:val="0"/>
-          <w:bCs w:val="0"/>
-        </w:rPr>
         <w:tab/>
-        <w:t>-</w:t>
-      </w:r>
-      <w:r>
-        <w:rPr>
-          <w:rStyle w:val="Forte"/>
-          <w:b w:val="0"/>
-          <w:bCs w:val="0"/>
-        </w:rPr>
-        <w:tab/>
-      </w:r>
-      <w:hyperlink r:id="rId15" w:history="1">
+      </w:r>
+      <w:hyperlink r:id="rId17" w:history="1">
         <w:r>
           <w:rPr>
             <w:rStyle w:val="Hyperlink"/>
@@ -14444,43 +14929,42 @@
           <w:b w:val="0"/>
           <w:bCs w:val="0"/>
         </w:rPr>
-        <w:t xml:space="preserve">s </w:t>
-      </w:r>
-      <w:proofErr w:type="gramStart"/>
-      <w:r>
+        <w:t>s 21:24.</w:t>
+      </w:r>
+    </w:p>
+    <w:p>
+      <w:pPr>
+        <w:pStyle w:val="PargrafodaLista"/>
         <w:rPr>
           <w:rStyle w:val="Forte"/>
           <w:b w:val="0"/>
           <w:bCs w:val="0"/>
         </w:rPr>
-        <w:t>21:24</w:t>
-      </w:r>
-      <w:proofErr w:type="gramEnd"/>
+      </w:pPr>
       <w:r>
         <w:rPr>
           <w:rStyle w:val="Forte"/>
           <w:b w:val="0"/>
           <w:bCs w:val="0"/>
         </w:rPr>
-        <w:t>.</w:t>
-      </w:r>
-    </w:p>
-    <w:p>
-      <w:pPr>
-        <w:pStyle w:val="PargrafodaLista"/>
+        <w:t>³</w:t>
+      </w:r>
+      <w:r>
         <w:rPr>
           <w:rStyle w:val="Forte"/>
           <w:b w:val="0"/>
           <w:bCs w:val="0"/>
         </w:rPr>
-      </w:pPr>
+        <w:tab/>
+        <w:t>-</w:t>
+      </w:r>
       <w:r>
         <w:rPr>
           <w:rStyle w:val="Forte"/>
           <w:b w:val="0"/>
           <w:bCs w:val="0"/>
         </w:rPr>
-        <w:t>³</w:t>
+        <w:tab/>
       </w:r>
       <w:r>
         <w:rPr>
@@ -14488,8 +14972,7 @@
           <w:b w:val="0"/>
           <w:bCs w:val="0"/>
         </w:rPr>
-        <w:tab/>
-        <w:t>-</w:t>
+        <w:t>http://produto.mercadolivre.com.br/MLB-665374920-notebook-samsung-r440-corei3-2gb-ram-320gb-hd-_JM</w:t>
       </w:r>
       <w:r>
         <w:rPr>
@@ -14497,41 +14980,7 @@
           <w:b w:val="0"/>
           <w:bCs w:val="0"/>
         </w:rPr>
-        <w:tab/>
-      </w:r>
-      <w:r>
-        <w:rPr>
-          <w:rStyle w:val="Forte"/>
-          <w:b w:val="0"/>
-          <w:bCs w:val="0"/>
-        </w:rPr>
-        <w:t>http://produto.mercadolivre.com.br/MLB-665374920-notebook-samsung-r440-corei3-2gb-ram-320gb-hd-_JM</w:t>
-      </w:r>
-      <w:r>
-        <w:rPr>
-          <w:rStyle w:val="Forte"/>
-          <w:b w:val="0"/>
-          <w:bCs w:val="0"/>
-        </w:rPr>
-        <w:t xml:space="preserve">. Acesso em 09/06/2015 as </w:t>
-      </w:r>
-      <w:proofErr w:type="gramStart"/>
-      <w:r>
-        <w:rPr>
-          <w:rStyle w:val="Forte"/>
-          <w:b w:val="0"/>
-          <w:bCs w:val="0"/>
-        </w:rPr>
-        <w:t>21:46</w:t>
-      </w:r>
-      <w:proofErr w:type="gramEnd"/>
-      <w:r>
-        <w:rPr>
-          <w:rStyle w:val="Forte"/>
-          <w:b w:val="0"/>
-          <w:bCs w:val="0"/>
-        </w:rPr>
-        <w:t>.</w:t>
+        <w:t>. Acesso em 09/06/2015 as 21:46.</w:t>
       </w:r>
     </w:p>
     <w:p>
@@ -14560,7 +15009,7 @@
           <w:caps/>
         </w:rPr>
       </w:pPr>
-      <w:bookmarkStart w:id="25" w:name="_Toc421569182"/>
+      <w:bookmarkStart w:id="28" w:name="_Toc421740595"/>
       <w:r>
         <w:rPr>
           <w:rStyle w:val="Forte"/>
@@ -14569,7 +15018,7 @@
         </w:rPr>
         <w:t>Custo de Desenvolvimento</w:t>
       </w:r>
-      <w:bookmarkEnd w:id="25"/>
+      <w:bookmarkEnd w:id="28"/>
       <w:r>
         <w:rPr>
           <w:rStyle w:val="Forte"/>
@@ -14706,11 +15155,9 @@
             </w:tcBorders>
           </w:tcPr>
           <w:p>
-            <w:proofErr w:type="gramStart"/>
             <w:r>
               <w:t>3</w:t>
             </w:r>
-            <w:proofErr w:type="gramEnd"/>
             <w:r>
               <w:t xml:space="preserve"> </w:t>
             </w:r>
@@ -14750,11 +15197,9 @@
             </w:tcBorders>
           </w:tcPr>
           <w:p>
-            <w:proofErr w:type="gramStart"/>
             <w:r>
               <w:t>6</w:t>
             </w:r>
-            <w:proofErr w:type="gramEnd"/>
           </w:p>
         </w:tc>
         <w:tc>
@@ -14832,7 +15277,7 @@
       <w:r>
         <w:tab/>
       </w:r>
-      <w:hyperlink r:id="rId16" w:history="1">
+      <w:hyperlink r:id="rId18" w:history="1">
         <w:r>
           <w:rPr>
             <w:rStyle w:val="Hyperlink"/>
@@ -14845,12 +15290,6 @@
       </w:r>
     </w:p>
     <w:p/>
-    <w:p/>
-    <w:p>
-      <w:pPr>
-        <w:jc w:val="center"/>
-      </w:pPr>
-    </w:p>
     <w:p>
       <w:pPr>
         <w:pStyle w:val="Ttulo2"/>
@@ -14867,17 +15306,16 @@
           <w:caps/>
         </w:rPr>
       </w:pPr>
-      <w:bookmarkStart w:id="26" w:name="_Toc421569183"/>
+      <w:bookmarkStart w:id="29" w:name="_Toc421740596"/>
       <w:r>
         <w:rPr>
           <w:rStyle w:val="Forte"/>
           <w:b/>
           <w:caps/>
         </w:rPr>
-        <w:lastRenderedPageBreak/>
         <w:t>Custo Total</w:t>
       </w:r>
-      <w:bookmarkEnd w:id="26"/>
+      <w:bookmarkEnd w:id="29"/>
     </w:p>
     <w:p>
       <w:pPr>
@@ -14951,10 +15389,7 @@
           </w:tcPr>
           <w:p>
             <w:r>
-              <w:t>Custo de Software</w:t>
-            </w:r>
-            <w:r>
-              <w:t xml:space="preserve"> </w:t>
+              <w:t xml:space="preserve">Custo de Software </w:t>
             </w:r>
           </w:p>
         </w:tc>
@@ -15088,8 +15523,6 @@
             <w:r>
               <w:t>R$ 53.018,25</w:t>
             </w:r>
-            <w:bookmarkStart w:id="27" w:name="_GoBack"/>
-            <w:bookmarkEnd w:id="27"/>
           </w:p>
         </w:tc>
       </w:tr>
@@ -15117,16 +15550,17 @@
           <w:caps/>
         </w:rPr>
       </w:pPr>
-      <w:bookmarkStart w:id="28" w:name="_Toc421569184"/>
+      <w:bookmarkStart w:id="30" w:name="_Toc421740597"/>
       <w:r>
         <w:rPr>
           <w:rStyle w:val="Forte"/>
           <w:b/>
           <w:caps/>
         </w:rPr>
+        <w:lastRenderedPageBreak/>
         <w:t>Riscos</w:t>
       </w:r>
-      <w:bookmarkEnd w:id="28"/>
+      <w:bookmarkEnd w:id="30"/>
     </w:p>
     <w:p>
       <w:pPr>
@@ -15217,17 +15651,8 @@
                 <w:rStyle w:val="Forte"/>
                 <w:b w:val="0"/>
               </w:rPr>
-              <w:t xml:space="preserve">Risco de mensuração incorreta do escopo a </w:t>
-            </w:r>
-            <w:proofErr w:type="gramStart"/>
-            <w:r>
-              <w:rPr>
-                <w:rStyle w:val="Forte"/>
-                <w:b w:val="0"/>
-              </w:rPr>
-              <w:t>implementar</w:t>
-            </w:r>
-            <w:proofErr w:type="gramEnd"/>
+              <w:t>Risco de mensuração incorreta do escopo a implementar</w:t>
+            </w:r>
             <w:r>
               <w:rPr>
                 <w:rStyle w:val="Forte"/>
@@ -15393,7 +15818,6 @@
                 <w:b w:val="0"/>
               </w:rPr>
             </w:pPr>
-            <w:proofErr w:type="gramStart"/>
             <w:r>
               <w:rPr>
                 <w:rStyle w:val="Forte"/>
@@ -15401,7 +15825,6 @@
               </w:rPr>
               <w:t>3</w:t>
             </w:r>
-            <w:proofErr w:type="gramEnd"/>
           </w:p>
         </w:tc>
       </w:tr>
@@ -15752,7 +16175,6 @@
                 <w:b w:val="0"/>
               </w:rPr>
             </w:pPr>
-            <w:proofErr w:type="gramStart"/>
             <w:r>
               <w:rPr>
                 <w:rStyle w:val="Forte"/>
@@ -15760,7 +16182,6 @@
               </w:rPr>
               <w:t>3</w:t>
             </w:r>
-            <w:proofErr w:type="gramEnd"/>
           </w:p>
         </w:tc>
       </w:tr>
@@ -16084,7 +16505,6 @@
                 <w:b w:val="0"/>
               </w:rPr>
             </w:pPr>
-            <w:proofErr w:type="gramStart"/>
             <w:r>
               <w:rPr>
                 <w:rStyle w:val="Forte"/>
@@ -16092,7 +16512,6 @@
               </w:rPr>
               <w:t>2</w:t>
             </w:r>
-            <w:proofErr w:type="gramEnd"/>
           </w:p>
         </w:tc>
       </w:tr>
@@ -16139,23 +16558,7 @@
                 <w:rStyle w:val="Forte"/>
                 <w:b w:val="0"/>
               </w:rPr>
-              <w:t xml:space="preserve">Escolha de ferramentas com </w:t>
-            </w:r>
-            <w:proofErr w:type="gramStart"/>
-            <w:r>
-              <w:rPr>
-                <w:rStyle w:val="Forte"/>
-                <w:b w:val="0"/>
-              </w:rPr>
-              <w:t>grande números</w:t>
-            </w:r>
-            <w:proofErr w:type="gramEnd"/>
-            <w:r>
-              <w:rPr>
-                <w:rStyle w:val="Forte"/>
-                <w:b w:val="0"/>
-              </w:rPr>
-              <w:t xml:space="preserve"> de usuários e suporte ativo.</w:t>
+              <w:t>Escolha de ferramentas com grande números de usuários e suporte ativo.</w:t>
             </w:r>
             <w:r>
               <w:rPr>
@@ -16222,10 +16625,14 @@
         <w:autoSpaceDE/>
         <w:autoSpaceDN/>
         <w:spacing w:line="240" w:lineRule="auto"/>
-      </w:pPr>
-      <w:r>
-        <w:br w:type="page"/>
-      </w:r>
+        <w:sectPr>
+          <w:headerReference w:type="default" r:id="rId19"/>
+          <w:footerReference w:type="default" r:id="rId20"/>
+          <w:pgSz w:w="12240" w:h="15840" w:code="1"/>
+          <w:pgMar w:top="1417" w:right="1440" w:bottom="1417" w:left="1440" w:header="720" w:footer="720" w:gutter="0"/>
+          <w:cols w:space="720"/>
+        </w:sectPr>
+      </w:pPr>
     </w:p>
     <w:p>
       <w:pPr>
@@ -16242,7 +16649,7 @@
           <w:caps/>
         </w:rPr>
       </w:pPr>
-      <w:bookmarkStart w:id="29" w:name="_Toc421569185"/>
+      <w:bookmarkStart w:id="31" w:name="_Toc421740598"/>
       <w:r>
         <w:rPr>
           <w:rStyle w:val="Forte"/>
@@ -16252,16 +16659,11 @@
         <w:lastRenderedPageBreak/>
         <w:t>CRONOGRAMA</w:t>
       </w:r>
-      <w:bookmarkEnd w:id="29"/>
+      <w:bookmarkEnd w:id="31"/>
     </w:p>
     <w:p>
-      <w:proofErr w:type="gramStart"/>
-      <w:r>
-        <w:t xml:space="preserve">[ </w:t>
-      </w:r>
-      <w:proofErr w:type="gramEnd"/>
-      <w:r>
-        <w:t>Arquivo Cronograma ]</w:t>
+      <w:r>
+        <w:t>[ Arquivo Cronograma ]</w:t>
       </w:r>
     </w:p>
     <w:p>
@@ -16271,9 +16673,20 @@
         <w:autoSpaceDN/>
         <w:spacing w:line="240" w:lineRule="auto"/>
       </w:pPr>
-      <w:r>
-        <w:br w:type="page"/>
-      </w:r>
+    </w:p>
+    <w:p>
+      <w:pPr>
+        <w:widowControl/>
+        <w:autoSpaceDE/>
+        <w:autoSpaceDN/>
+        <w:spacing w:line="240" w:lineRule="auto"/>
+        <w:sectPr>
+          <w:pgSz w:w="15840" w:h="12240" w:orient="landscape" w:code="1"/>
+          <w:pgMar w:top="1440" w:right="1417" w:bottom="1440" w:left="1417" w:header="720" w:footer="720" w:gutter="0"/>
+          <w:cols w:space="720"/>
+          <w:docGrid w:linePitch="326"/>
+        </w:sectPr>
+      </w:pPr>
     </w:p>
     <w:p>
       <w:pPr>
@@ -16290,7 +16703,7 @@
           <w:caps/>
         </w:rPr>
       </w:pPr>
-      <w:bookmarkStart w:id="30" w:name="_Toc421569186"/>
+      <w:bookmarkStart w:id="32" w:name="_Toc421740599"/>
       <w:r>
         <w:rPr>
           <w:rStyle w:val="Forte"/>
@@ -16300,7 +16713,7 @@
         <w:lastRenderedPageBreak/>
         <w:t>CONCLUSÕES</w:t>
       </w:r>
-      <w:bookmarkEnd w:id="30"/>
+      <w:bookmarkEnd w:id="32"/>
     </w:p>
     <w:p>
       <w:pPr>
@@ -16388,23 +16801,6 @@
       </w:r>
     </w:p>
     <w:p>
-      <w:r>
-        <w:br w:type="page"/>
-      </w:r>
-    </w:p>
-    <w:p>
-      <w:pPr>
-        <w:pStyle w:val="PargrafodaLista"/>
-      </w:pPr>
-      <w:r>
-        <w:lastRenderedPageBreak/>
-        <w:t>[Referência Bibliográfica?</w:t>
-      </w:r>
-      <w:proofErr w:type="gramStart"/>
-      <w:r>
-        <w:t>]</w:t>
-      </w:r>
-      <w:proofErr w:type="gramEnd"/>
       <w:r>
         <w:br w:type="page"/>
       </w:r>
@@ -16424,7 +16820,7 @@
           <w:caps/>
         </w:rPr>
       </w:pPr>
-      <w:bookmarkStart w:id="31" w:name="_Toc421569187"/>
+      <w:bookmarkStart w:id="33" w:name="_Toc421740600"/>
       <w:r>
         <w:rPr>
           <w:rStyle w:val="Forte"/>
@@ -16434,7 +16830,7 @@
         <w:lastRenderedPageBreak/>
         <w:t>RESPONSABILIDADES</w:t>
       </w:r>
-      <w:bookmarkEnd w:id="31"/>
+      <w:bookmarkEnd w:id="33"/>
     </w:p>
     <w:p>
       <w:pPr>
@@ -16464,7 +16860,7 @@
         <w:rPr>
           <w:noProof/>
         </w:rPr>
-        <w:t>9 de junho de 2015</w:t>
+        <w:t>10 de junho de 2015</w:t>
       </w:r>
       <w:r>
         <w:fldChar w:fldCharType="end"/>
@@ -16553,8 +16949,6 @@
       </w:r>
     </w:p>
     <w:sectPr>
-      <w:headerReference w:type="default" r:id="rId17"/>
-      <w:footerReference w:type="default" r:id="rId18"/>
       <w:pgSz w:w="12240" w:h="15840" w:code="1"/>
       <w:pgMar w:top="1417" w:right="1440" w:bottom="1417" w:left="1440" w:header="720" w:footer="720" w:gutter="0"/>
       <w:cols w:space="720"/>
@@ -16587,6 +16981,7 @@
   <w:tbl>
     <w:tblPr>
       <w:tblW w:w="0" w:type="auto"/>
+      <w:jc w:val="center"/>
       <w:tblBorders>
         <w:top w:val="single" w:sz="6" w:space="0" w:color="auto"/>
         <w:left w:val="single" w:sz="6" w:space="0" w:color="auto"/>
@@ -16604,6 +16999,9 @@
       <w:gridCol w:w="3162"/>
     </w:tblGrid>
     <w:tr>
+      <w:trPr>
+        <w:jc w:val="center"/>
+      </w:trPr>
       <w:tc>
         <w:tcPr>
           <w:tcW w:w="3162" w:type="dxa"/>
@@ -16771,7 +17169,7 @@
               <w:rFonts w:ascii="Calibri" w:hAnsi="Calibri"/>
               <w:noProof/>
             </w:rPr>
-            <w:t>23</w:t>
+            <w:t>3</w:t>
           </w:r>
           <w:r>
             <w:rPr>
@@ -16925,6 +17323,7 @@
   <w:tbl>
     <w:tblPr>
       <w:tblW w:w="0" w:type="auto"/>
+      <w:jc w:val="center"/>
       <w:tblBorders>
         <w:top w:val="single" w:sz="6" w:space="0" w:color="auto"/>
         <w:left w:val="single" w:sz="6" w:space="0" w:color="auto"/>
@@ -16941,6 +17340,9 @@
       <w:gridCol w:w="3179"/>
     </w:tblGrid>
     <w:tr>
+      <w:trPr>
+        <w:jc w:val="center"/>
+      </w:trPr>
       <w:tc>
         <w:tcPr>
           <w:tcW w:w="6379" w:type="dxa"/>
@@ -17032,6 +17434,9 @@
       </w:tc>
     </w:tr>
     <w:tr>
+      <w:trPr>
+        <w:jc w:val="center"/>
+      </w:trPr>
       <w:tc>
         <w:tcPr>
           <w:tcW w:w="6379" w:type="dxa"/>
@@ -19023,6 +19428,92 @@
     </w:lvl>
   </w:abstractNum>
   <w:abstractNum w:abstractNumId="26">
+    <w:nsid w:val="77750CBA"/>
+    <w:multiLevelType w:val="multilevel"/>
+    <w:tmpl w:val="0416001F"/>
+    <w:lvl w:ilvl="0">
+      <w:start w:val="1"/>
+      <w:numFmt w:val="decimal"/>
+      <w:lvlText w:val="%1."/>
+      <w:lvlJc w:val="left"/>
+      <w:pPr>
+        <w:ind w:left="360" w:hanging="360"/>
+      </w:pPr>
+    </w:lvl>
+    <w:lvl w:ilvl="1">
+      <w:start w:val="1"/>
+      <w:numFmt w:val="decimal"/>
+      <w:lvlText w:val="%1.%2."/>
+      <w:lvlJc w:val="left"/>
+      <w:pPr>
+        <w:ind w:left="792" w:hanging="432"/>
+      </w:pPr>
+    </w:lvl>
+    <w:lvl w:ilvl="2">
+      <w:start w:val="1"/>
+      <w:numFmt w:val="decimal"/>
+      <w:lvlText w:val="%1.%2.%3."/>
+      <w:lvlJc w:val="left"/>
+      <w:pPr>
+        <w:ind w:left="1224" w:hanging="504"/>
+      </w:pPr>
+    </w:lvl>
+    <w:lvl w:ilvl="3">
+      <w:start w:val="1"/>
+      <w:numFmt w:val="decimal"/>
+      <w:lvlText w:val="%1.%2.%3.%4."/>
+      <w:lvlJc w:val="left"/>
+      <w:pPr>
+        <w:ind w:left="1728" w:hanging="648"/>
+      </w:pPr>
+    </w:lvl>
+    <w:lvl w:ilvl="4">
+      <w:start w:val="1"/>
+      <w:numFmt w:val="decimal"/>
+      <w:lvlText w:val="%1.%2.%3.%4.%5."/>
+      <w:lvlJc w:val="left"/>
+      <w:pPr>
+        <w:ind w:left="2232" w:hanging="792"/>
+      </w:pPr>
+    </w:lvl>
+    <w:lvl w:ilvl="5">
+      <w:start w:val="1"/>
+      <w:numFmt w:val="decimal"/>
+      <w:lvlText w:val="%1.%2.%3.%4.%5.%6."/>
+      <w:lvlJc w:val="left"/>
+      <w:pPr>
+        <w:ind w:left="2736" w:hanging="936"/>
+      </w:pPr>
+    </w:lvl>
+    <w:lvl w:ilvl="6">
+      <w:start w:val="1"/>
+      <w:numFmt w:val="decimal"/>
+      <w:lvlText w:val="%1.%2.%3.%4.%5.%6.%7."/>
+      <w:lvlJc w:val="left"/>
+      <w:pPr>
+        <w:ind w:left="3240" w:hanging="1080"/>
+      </w:pPr>
+    </w:lvl>
+    <w:lvl w:ilvl="7">
+      <w:start w:val="1"/>
+      <w:numFmt w:val="decimal"/>
+      <w:lvlText w:val="%1.%2.%3.%4.%5.%6.%7.%8."/>
+      <w:lvlJc w:val="left"/>
+      <w:pPr>
+        <w:ind w:left="3744" w:hanging="1224"/>
+      </w:pPr>
+    </w:lvl>
+    <w:lvl w:ilvl="8">
+      <w:start w:val="1"/>
+      <w:numFmt w:val="decimal"/>
+      <w:lvlText w:val="%1.%2.%3.%4.%5.%6.%7.%8.%9."/>
+      <w:lvlJc w:val="left"/>
+      <w:pPr>
+        <w:ind w:left="4320" w:hanging="1440"/>
+      </w:pPr>
+    </w:lvl>
+  </w:abstractNum>
+  <w:abstractNum w:abstractNumId="27">
     <w:nsid w:val="7BE434D7"/>
     <w:multiLevelType w:val="multilevel"/>
     <w:tmpl w:val="04090001"/>
@@ -19089,7 +19580,7 @@
     <w:abstractNumId w:val="11"/>
   </w:num>
   <w:num w:numId="3">
-    <w:abstractNumId w:val="26"/>
+    <w:abstractNumId w:val="27"/>
   </w:num>
   <w:num w:numId="4">
     <w:abstractNumId w:val="17"/>
@@ -19195,6 +19686,9 @@
   </w:num>
   <w:num w:numId="29">
     <w:abstractNumId w:val="18"/>
+  </w:num>
+  <w:num w:numId="30">
+    <w:abstractNumId w:val="26"/>
   </w:num>
 </w:numbering>
 </file>
@@ -20141,6 +20635,35 @@
       <w:jc w:val="both"/>
     </w:pPr>
   </w:style>
+  <w:style w:type="paragraph" w:styleId="Citao">
+    <w:name w:val="Quote"/>
+    <w:basedOn w:val="Normal"/>
+    <w:next w:val="Normal"/>
+    <w:link w:val="CitaoChar"/>
+    <w:uiPriority w:val="29"/>
+    <w:qFormat/>
+    <w:rsid w:val="007F4C73"/>
+    <w:rPr>
+      <w:i/>
+      <w:iCs/>
+      <w:color w:val="000000" w:themeColor="text1"/>
+    </w:rPr>
+  </w:style>
+  <w:style w:type="character" w:customStyle="1" w:styleId="CitaoChar">
+    <w:name w:val="Citação Char"/>
+    <w:basedOn w:val="Fontepargpadro"/>
+    <w:link w:val="Citao"/>
+    <w:uiPriority w:val="29"/>
+    <w:rsid w:val="007F4C73"/>
+    <w:rPr>
+      <w:i/>
+      <w:iCs/>
+      <w:snapToGrid w:val="0"/>
+      <w:color w:val="000000" w:themeColor="text1"/>
+      <w:sz w:val="24"/>
+      <w:lang w:eastAsia="en-US"/>
+    </w:rPr>
+  </w:style>
 </w:styles>
 </file>
 
@@ -21086,6 +21609,35 @@
       <w:jc w:val="both"/>
     </w:pPr>
   </w:style>
+  <w:style w:type="paragraph" w:styleId="Citao">
+    <w:name w:val="Quote"/>
+    <w:basedOn w:val="Normal"/>
+    <w:next w:val="Normal"/>
+    <w:link w:val="CitaoChar"/>
+    <w:uiPriority w:val="29"/>
+    <w:qFormat/>
+    <w:rsid w:val="007F4C73"/>
+    <w:rPr>
+      <w:i/>
+      <w:iCs/>
+      <w:color w:val="000000" w:themeColor="text1"/>
+    </w:rPr>
+  </w:style>
+  <w:style w:type="character" w:customStyle="1" w:styleId="CitaoChar">
+    <w:name w:val="Citação Char"/>
+    <w:basedOn w:val="Fontepargpadro"/>
+    <w:link w:val="Citao"/>
+    <w:uiPriority w:val="29"/>
+    <w:rsid w:val="007F4C73"/>
+    <w:rPr>
+      <w:i/>
+      <w:iCs/>
+      <w:snapToGrid w:val="0"/>
+      <w:color w:val="000000" w:themeColor="text1"/>
+      <w:sz w:val="24"/>
+      <w:lang w:eastAsia="en-US"/>
+    </w:rPr>
+  </w:style>
 </w:styles>
 </file>
 
@@ -21379,7 +21931,7 @@
 </file>
 
 <file path=customXml/itemProps1.xml><?xml version="1.0" encoding="utf-8"?>
-<ds:datastoreItem xmlns:ds="http://schemas.openxmlformats.org/officeDocument/2006/customXml" ds:itemID="{9CBADBE2-EE7A-45A0-A1C7-8511482D1E0D}">
+<ds:datastoreItem xmlns:ds="http://schemas.openxmlformats.org/officeDocument/2006/customXml" ds:itemID="{BBDF8DAD-0EC9-4A75-BE6D-E36A8ECBF295}">
   <ds:schemaRefs>
     <ds:schemaRef ds:uri="http://schemas.openxmlformats.org/officeDocument/2006/bibliography"/>
   </ds:schemaRefs>

</xml_diff>